<commit_message>
Removing even more bookmarks
</commit_message>
<xml_diff>
--- a/pwiz_tools/Skyline/Documentation/Tutorials/AbsoluteQuant/en/Skyline Absolute Quantification.docx
+++ b/pwiz_tools/Skyline/Documentation/Tutorials/AbsoluteQuant/en/Skyline Absolute Quantification.docx
@@ -1,6 +1,6 @@
 
 <file path=word/document.xml><?xml version="1.0" encoding="utf-8"?>
-<w:document xmlns:wpc="http://schemas.microsoft.com/office/word/2010/wordprocessingCanvas" xmlns:cx="http://schemas.microsoft.com/office/drawing/2014/chartex" xmlns:cx1="http://schemas.microsoft.com/office/drawing/2015/9/8/chartex" xmlns:cx2="http://schemas.microsoft.com/office/drawing/2015/10/21/chartex" xmlns:cx3="http://schemas.microsoft.com/office/drawing/2016/5/9/chartex" xmlns:cx4="http://schemas.microsoft.com/office/drawing/2016/5/10/chartex" xmlns:cx5="http://schemas.microsoft.com/office/drawing/2016/5/11/chartex" xmlns:cx6="http://schemas.microsoft.com/office/drawing/2016/5/12/chartex" xmlns:cx7="http://schemas.microsoft.com/office/drawing/2016/5/13/chartex" xmlns:cx8="http://schemas.microsoft.com/office/drawing/2016/5/14/chartex" xmlns:mc="http://schemas.openxmlformats.org/markup-compatibility/2006" xmlns:aink="http://schemas.microsoft.com/office/drawing/2016/ink" xmlns:am3d="http://schemas.microsoft.com/office/drawing/2017/model3d" xmlns:o="urn:schemas-microsoft-com:office:office" xmlns:r="http://schemas.openxmlformats.org/officeDocument/2006/relationships" xmlns:m="http://schemas.openxmlformats.org/officeDocument/2006/math" xmlns:v="urn:schemas-microsoft-com:vml" xmlns:wp14="http://schemas.microsoft.com/office/word/2010/wordprocessingDrawing" xmlns:wp="http://schemas.openxmlformats.org/drawingml/2006/wordprocessingDrawing" xmlns:w10="urn:schemas-microsoft-com:office:word" xmlns:w="http://schemas.openxmlformats.org/wordprocessingml/2006/main" xmlns:w14="http://schemas.microsoft.com/office/word/2010/wordml" xmlns:w15="http://schemas.microsoft.com/office/word/2012/wordml" xmlns:w16cex="http://schemas.microsoft.com/office/word/2018/wordml/cex" xmlns:w16cid="http://schemas.microsoft.com/office/word/2016/wordml/cid" xmlns:w16="http://schemas.microsoft.com/office/word/2018/wordml" xmlns:w16sdtdh="http://schemas.microsoft.com/office/word/2020/wordml/sdtdatahash" xmlns:w16se="http://schemas.microsoft.com/office/word/2015/wordml/symex" xmlns:wpg="http://schemas.microsoft.com/office/word/2010/wordprocessingGroup" xmlns:wpi="http://schemas.microsoft.com/office/word/2010/wordprocessingInk" xmlns:wne="http://schemas.microsoft.com/office/word/2006/wordml" xmlns:wps="http://schemas.microsoft.com/office/word/2010/wordprocessingShape" mc:Ignorable="w14 w15 w16se w16cid w16 w16cex w16sdtdh wp14">
+<w:document xmlns:wpc="http://schemas.microsoft.com/office/word/2010/wordprocessingCanvas" xmlns:cx="http://schemas.microsoft.com/office/drawing/2014/chartex" xmlns:cx1="http://schemas.microsoft.com/office/drawing/2015/9/8/chartex" xmlns:cx2="http://schemas.microsoft.com/office/drawing/2015/10/21/chartex" xmlns:cx3="http://schemas.microsoft.com/office/drawing/2016/5/9/chartex" xmlns:cx4="http://schemas.microsoft.com/office/drawing/2016/5/10/chartex" xmlns:cx5="http://schemas.microsoft.com/office/drawing/2016/5/11/chartex" xmlns:cx6="http://schemas.microsoft.com/office/drawing/2016/5/12/chartex" xmlns:cx7="http://schemas.microsoft.com/office/drawing/2016/5/13/chartex" xmlns:cx8="http://schemas.microsoft.com/office/drawing/2016/5/14/chartex" xmlns:mc="http://schemas.openxmlformats.org/markup-compatibility/2006" xmlns:aink="http://schemas.microsoft.com/office/drawing/2016/ink" xmlns:am3d="http://schemas.microsoft.com/office/drawing/2017/model3d" xmlns:o="urn:schemas-microsoft-com:office:office" xmlns:oel="http://schemas.microsoft.com/office/2019/extlst" xmlns:r="http://schemas.openxmlformats.org/officeDocument/2006/relationships" xmlns:m="http://schemas.openxmlformats.org/officeDocument/2006/math" xmlns:v="urn:schemas-microsoft-com:vml" xmlns:wp14="http://schemas.microsoft.com/office/word/2010/wordprocessingDrawing" xmlns:wp="http://schemas.openxmlformats.org/drawingml/2006/wordprocessingDrawing" xmlns:w10="urn:schemas-microsoft-com:office:word" xmlns:w="http://schemas.openxmlformats.org/wordprocessingml/2006/main" xmlns:w14="http://schemas.microsoft.com/office/word/2010/wordml" xmlns:w15="http://schemas.microsoft.com/office/word/2012/wordml" xmlns:w16cex="http://schemas.microsoft.com/office/word/2018/wordml/cex" xmlns:w16cid="http://schemas.microsoft.com/office/word/2016/wordml/cid" xmlns:w16="http://schemas.microsoft.com/office/word/2018/wordml" xmlns:w16du="http://schemas.microsoft.com/office/word/2023/wordml/word16du" xmlns:w16sdtdh="http://schemas.microsoft.com/office/word/2020/wordml/sdtdatahash" xmlns:w16se="http://schemas.microsoft.com/office/word/2015/wordml/symex" xmlns:wpg="http://schemas.microsoft.com/office/word/2010/wordprocessingGroup" xmlns:wpi="http://schemas.microsoft.com/office/word/2010/wordprocessingInk" xmlns:wne="http://schemas.microsoft.com/office/word/2006/wordml" xmlns:wps="http://schemas.microsoft.com/office/word/2010/wordprocessingShape" mc:Ignorable="w14 w15 w16se w16cid w16 w16cex w16sdtdh w16du wp14">
   <w:body>
     <w:p>
       <w:pPr>
@@ -257,15 +257,7 @@
         <w:t>This tutorial will work with data publishe</w:t>
       </w:r>
       <w:r>
-        <w:t xml:space="preserve">d in </w:t>
-      </w:r>
-      <w:proofErr w:type="spellStart"/>
-      <w:r>
-        <w:t>Stergachis</w:t>
-      </w:r>
-      <w:proofErr w:type="spellEnd"/>
-      <w:r>
-        <w:t xml:space="preserve"> et al.</w:t>
+        <w:t>d in Stergachis et al.</w:t>
       </w:r>
       <w:r>
         <w:rPr>
@@ -279,11 +271,9 @@
       <w:r>
         <w:t>“</w:t>
       </w:r>
-      <w:proofErr w:type="spellStart"/>
       <w:r>
         <w:t>proteotypic</w:t>
       </w:r>
-      <w:proofErr w:type="spellEnd"/>
       <w:r>
         <w:t>”</w:t>
       </w:r>
@@ -303,11 +293,9 @@
         <w:lastRenderedPageBreak/>
         <w:t>“</w:t>
       </w:r>
-      <w:proofErr w:type="spellStart"/>
       <w:r>
         <w:t>proteotypic</w:t>
       </w:r>
-      <w:proofErr w:type="spellEnd"/>
       <w:r>
         <w:t>”</w:t>
       </w:r>
@@ -317,24 +305,14 @@
       <w:r>
         <w:t>“</w:t>
       </w:r>
-      <w:proofErr w:type="spellStart"/>
       <w:r>
         <w:t>proteotypic</w:t>
       </w:r>
-      <w:proofErr w:type="spellEnd"/>
       <w:r>
         <w:t>”</w:t>
       </w:r>
       <w:r>
-        <w:t xml:space="preserve"> based on its strong signal intensity relative to other tryptic peptides in the GST-tag (unpublished). Also, this peptide uniquely identifies this </w:t>
-      </w:r>
-      <w:proofErr w:type="spellStart"/>
-      <w:r>
-        <w:t>schistosomal</w:t>
-      </w:r>
-      <w:proofErr w:type="spellEnd"/>
-      <w:r>
-        <w:t xml:space="preserve"> GST-tag as opposed to other human </w:t>
+        <w:t xml:space="preserve"> based on its strong signal intensity relative to other tryptic peptides in the GST-tag (unpublished). Also, this peptide uniquely identifies this schistosomal GST-tag as opposed to other human </w:t>
       </w:r>
       <w:r>
         <w:t>glutathione-binding</w:t>
@@ -381,7 +359,7 @@
           <w:noProof/>
         </w:rPr>
         <w:drawing>
-          <wp:inline distT="0" distB="0" distL="0" distR="0" wp14:anchorId="66767C87" wp14:editId="6A942214">
+          <wp:inline distT="0" distB="0" distL="0" distR="0" wp14:anchorId="66767C87" wp14:editId="0CDE3D86">
             <wp:extent cx="5915025" cy="4632802"/>
             <wp:effectExtent l="0" t="0" r="0" b="0"/>
             <wp:docPr id="26" name="Picture 26"/>
@@ -452,15 +430,7 @@
         <w:t>A</w:t>
       </w:r>
       <w:r>
-        <w:t xml:space="preserve">) </w:t>
-      </w:r>
-      <w:proofErr w:type="spellStart"/>
-      <w:r>
-        <w:t>Schistosomal</w:t>
-      </w:r>
-      <w:proofErr w:type="spellEnd"/>
-      <w:r>
-        <w:t xml:space="preserve"> GST-tag protein sequence. The tryptic peptide used for quantification purposes is indicated in red.</w:t>
+        <w:t>) Schistosomal GST-tag protein sequence. The tryptic peptide used for quantification purposes is indicated in red.</w:t>
       </w:r>
     </w:p>
     <w:p>
@@ -544,7 +514,6 @@
       <w:pPr>
         <w:spacing w:after="120"/>
       </w:pPr>
-      <w:bookmarkStart w:id="0" w:name="_Hlk32583422"/>
       <w:r>
         <w:t xml:space="preserve">If you have been using Skyline prior to starting this tutorial, it is a good idea to revert Skyline to its default settings. To do so: </w:t>
       </w:r>
@@ -789,7 +758,6 @@
       <w:pPr>
         <w:spacing w:after="120"/>
       </w:pPr>
-      <w:bookmarkStart w:id="1" w:name="_Hlk32583357"/>
       <w:r>
         <w:t xml:space="preserve">Skyline is operating in proteomics mode which is displayed by the protein icon </w:t>
       </w:r>
@@ -851,8 +819,6 @@
         <w:t>with a new empty document.</w:t>
       </w:r>
     </w:p>
-    <w:bookmarkEnd w:id="0"/>
-    <w:bookmarkEnd w:id="1"/>
     <w:p>
       <w:pPr>
         <w:pStyle w:val="Heading1"/>
@@ -2014,11 +1980,9 @@
       <w:r>
         <w:t xml:space="preserve">Before exporting your first transition list, first save your document to the </w:t>
       </w:r>
-      <w:proofErr w:type="spellStart"/>
       <w:r>
         <w:t>AbsoluteQuant</w:t>
       </w:r>
-      <w:proofErr w:type="spellEnd"/>
       <w:r>
         <w:t xml:space="preserve"> folder by doing the following:</w:t>
       </w:r>
@@ -2064,11 +2028,9 @@
       <w:r>
         <w:t xml:space="preserve">Navigate to the </w:t>
       </w:r>
-      <w:proofErr w:type="spellStart"/>
       <w:r>
         <w:t>AbsoluteQuant</w:t>
       </w:r>
-      <w:proofErr w:type="spellEnd"/>
       <w:r>
         <w:t xml:space="preserve"> folder.</w:t>
       </w:r>
@@ -2093,16 +2055,11 @@
       <w:r>
         <w:t xml:space="preserve"> field, enter “</w:t>
       </w:r>
-      <w:proofErr w:type="spellStart"/>
       <w:r>
         <w:t>AbsoluteQuant</w:t>
       </w:r>
       <w:r>
-        <w:t>Tutorial</w:t>
-      </w:r>
-      <w:proofErr w:type="spellEnd"/>
-      <w:r>
-        <w:t>”.</w:t>
+        <w:t>Tutorial”.</w:t>
       </w:r>
     </w:p>
     <w:p>
@@ -2412,13 +2369,8 @@
       <w:r>
         <w:t xml:space="preserve">.  You will import the .RAW files into Skyline to view the data. Data will be imported into the saved Skyline document that was generated in the previous section. The files that you will import are contained in the </w:t>
       </w:r>
-      <w:proofErr w:type="spellStart"/>
-      <w:r>
-        <w:t>AbsoluteQuant</w:t>
-      </w:r>
-      <w:proofErr w:type="spellEnd"/>
-      <w:r>
-        <w:t xml:space="preserve"> </w:t>
+      <w:r>
+        <w:t xml:space="preserve">AbsoluteQuant </w:t>
       </w:r>
       <w:r>
         <w:t xml:space="preserve">folder you created for this tutorial and are </w:t>
@@ -4069,13 +4021,8 @@
       <w:r>
         <w:t>field, enter “</w:t>
       </w:r>
-      <w:proofErr w:type="spellStart"/>
-      <w:r>
-        <w:t>fmol</w:t>
-      </w:r>
-      <w:proofErr w:type="spellEnd"/>
-      <w:r>
-        <w:t>/ul</w:t>
+      <w:r>
+        <w:t>fmol/ul</w:t>
       </w:r>
       <w:r>
         <w:t>”.</w:t>
@@ -4776,15 +4723,7 @@
         <w:t>Also, calculated concentration of the currently selected replicate is displayed on the calibration form.</w:t>
       </w:r>
       <w:r>
-        <w:t xml:space="preserve"> Here the concentration of the unknown sample is shown as 1.8554 </w:t>
-      </w:r>
-      <w:proofErr w:type="spellStart"/>
-      <w:r>
-        <w:t>fmol</w:t>
-      </w:r>
-      <w:proofErr w:type="spellEnd"/>
-      <w:r>
-        <w:t>/ul.</w:t>
+        <w:t xml:space="preserve"> Here the concentration of the unknown sample is shown as 1.8554 fmol/ul.</w:t>
       </w:r>
     </w:p>
     <w:p>
@@ -4834,21 +4773,7 @@
         <w:rPr>
           <w:rFonts w:asciiTheme="majorHAnsi" w:hAnsiTheme="majorHAnsi" w:cs="Times New Roman"/>
         </w:rPr>
-        <w:t xml:space="preserve">Gerber, S.A., Rush, J., </w:t>
-      </w:r>
-      <w:proofErr w:type="spellStart"/>
-      <w:r>
-        <w:rPr>
-          <w:rFonts w:asciiTheme="majorHAnsi" w:hAnsiTheme="majorHAnsi" w:cs="Times New Roman"/>
-        </w:rPr>
-        <w:t>Stemman</w:t>
-      </w:r>
-      <w:proofErr w:type="spellEnd"/>
-      <w:r>
-        <w:rPr>
-          <w:rFonts w:asciiTheme="majorHAnsi" w:hAnsiTheme="majorHAnsi" w:cs="Times New Roman"/>
-        </w:rPr>
-        <w:t xml:space="preserve">, O., Kirschner, M.W. &amp; Gygi, S.P. Absolute quantification of proteins and phosphoproteins from cell lysates by tandem MS. </w:t>
+        <w:t xml:space="preserve">Gerber, S.A., Rush, J., Stemman, O., Kirschner, M.W. &amp; Gygi, S.P. Absolute quantification of proteins and phosphoproteins from cell lysates by tandem MS. </w:t>
       </w:r>
       <w:r>
         <w:rPr>
@@ -4893,23 +4818,13 @@
           <w:szCs w:val="22"/>
         </w:rPr>
       </w:pPr>
-      <w:proofErr w:type="spellStart"/>
       <w:r>
         <w:rPr>
           <w:rFonts w:asciiTheme="majorHAnsi" w:hAnsiTheme="majorHAnsi" w:cs="Calibri"/>
           <w:sz w:val="22"/>
           <w:szCs w:val="22"/>
         </w:rPr>
-        <w:t>MacCoss</w:t>
-      </w:r>
-      <w:proofErr w:type="spellEnd"/>
-      <w:r>
-        <w:rPr>
-          <w:rFonts w:asciiTheme="majorHAnsi" w:hAnsiTheme="majorHAnsi" w:cs="Calibri"/>
-          <w:sz w:val="22"/>
-          <w:szCs w:val="22"/>
-        </w:rPr>
-        <w:t xml:space="preserve">, M.J., Wu, C.C., Matthews, D.E. &amp; Yates, J.R. Measurement of the isotope enrichment of stable isotope-labeled proteins using high-resolution mass spectra of peptides. </w:t>
+        <w:t xml:space="preserve">MacCoss, M.J., Wu, C.C., Matthews, D.E. &amp; Yates, J.R. Measurement of the isotope enrichment of stable isotope-labeled proteins using high-resolution mass spectra of peptides. </w:t>
       </w:r>
       <w:r>
         <w:rPr>
@@ -4971,23 +4886,13 @@
           <w:szCs w:val="22"/>
         </w:rPr>
       </w:pPr>
-      <w:proofErr w:type="spellStart"/>
       <w:r>
         <w:rPr>
           <w:rFonts w:asciiTheme="majorHAnsi" w:hAnsiTheme="majorHAnsi"/>
           <w:sz w:val="22"/>
           <w:szCs w:val="22"/>
         </w:rPr>
-        <w:t>Lavagnini</w:t>
-      </w:r>
-      <w:proofErr w:type="spellEnd"/>
-      <w:r>
-        <w:rPr>
-          <w:rFonts w:asciiTheme="majorHAnsi" w:hAnsiTheme="majorHAnsi"/>
-          <w:sz w:val="22"/>
-          <w:szCs w:val="22"/>
-        </w:rPr>
-        <w:t xml:space="preserve">, I. &amp; Magno, F. A statistical overview on univariate calibration, inverse regression, and detection limits: Application to gas chromatography/mass spectrometry technique. </w:t>
+        <w:t xml:space="preserve">Lavagnini, I. &amp; Magno, F. A statistical overview on univariate calibration, inverse regression, and detection limits: Application to gas chromatography/mass spectrometry technique. </w:t>
       </w:r>
       <w:r>
         <w:rPr>
@@ -5166,23 +5071,13 @@
           <w:szCs w:val="22"/>
         </w:rPr>
       </w:pPr>
-      <w:proofErr w:type="spellStart"/>
       <w:r>
         <w:rPr>
           <w:rFonts w:asciiTheme="majorHAnsi" w:hAnsiTheme="majorHAnsi"/>
           <w:sz w:val="22"/>
           <w:szCs w:val="22"/>
         </w:rPr>
-        <w:t>MacCoss</w:t>
-      </w:r>
-      <w:proofErr w:type="spellEnd"/>
-      <w:r>
-        <w:rPr>
-          <w:rFonts w:asciiTheme="majorHAnsi" w:hAnsiTheme="majorHAnsi"/>
-          <w:sz w:val="22"/>
-          <w:szCs w:val="22"/>
-        </w:rPr>
-        <w:t xml:space="preserve">, M.J., Toth, M.J. &amp; Matthews, D.E. Evaluation and optimization of ion-current ratio measurements by selected-ion-monitoring mass spectrometry. </w:t>
+        <w:t xml:space="preserve">MacCoss, M.J., Toth, M.J. &amp; Matthews, D.E. Evaluation and optimization of ion-current ratio measurements by selected-ion-monitoring mass spectrometry. </w:t>
       </w:r>
       <w:r>
         <w:rPr>
@@ -5233,14 +5128,12 @@
           <w:rFonts w:ascii="Cambria" w:hAnsi="Cambria" w:cs="Calibri"/>
         </w:rPr>
       </w:pPr>
-      <w:proofErr w:type="spellStart"/>
       <w:r>
         <w:rPr>
           <w:rFonts w:ascii="Cambria" w:hAnsi="Cambria" w:cs="Calibri"/>
         </w:rPr>
         <w:t>Stergachis</w:t>
       </w:r>
-      <w:proofErr w:type="spellEnd"/>
       <w:r>
         <w:rPr>
           <w:rFonts w:ascii="Cambria" w:hAnsi="Cambria" w:cs="Calibri"/>
@@ -5275,47 +5168,31 @@
         <w:rPr>
           <w:rFonts w:ascii="Cambria" w:hAnsi="Cambria" w:cs="Calibri"/>
         </w:rPr>
-        <w:t xml:space="preserve">K., </w:t>
-      </w:r>
-      <w:proofErr w:type="spellStart"/>
+        <w:t>K., Stamatoyannopoulos</w:t>
+      </w:r>
       <w:r>
         <w:rPr>
           <w:rFonts w:ascii="Cambria" w:hAnsi="Cambria" w:cs="Calibri"/>
         </w:rPr>
-        <w:t>Stamatoyannopoulos</w:t>
-      </w:r>
-      <w:proofErr w:type="spellEnd"/>
+        <w:t xml:space="preserve">, </w:t>
+      </w:r>
       <w:r>
         <w:rPr>
           <w:rFonts w:ascii="Cambria" w:hAnsi="Cambria" w:cs="Calibri"/>
         </w:rPr>
-        <w:t xml:space="preserve">, </w:t>
+        <w:t>J. A., &amp;</w:t>
       </w:r>
       <w:r>
         <w:rPr>
           <w:rFonts w:ascii="Cambria" w:hAnsi="Cambria" w:cs="Calibri"/>
         </w:rPr>
-        <w:t>J. A., &amp;</w:t>
+        <w:t xml:space="preserve"> </w:t>
       </w:r>
       <w:r>
         <w:rPr>
           <w:rFonts w:ascii="Cambria" w:hAnsi="Cambria" w:cs="Calibri"/>
         </w:rPr>
-        <w:t xml:space="preserve"> </w:t>
-      </w:r>
-      <w:proofErr w:type="spellStart"/>
-      <w:r>
-        <w:rPr>
-          <w:rFonts w:ascii="Cambria" w:hAnsi="Cambria" w:cs="Calibri"/>
-        </w:rPr>
-        <w:t>MacCoss</w:t>
-      </w:r>
-      <w:proofErr w:type="spellEnd"/>
-      <w:r>
-        <w:rPr>
-          <w:rFonts w:ascii="Cambria" w:hAnsi="Cambria" w:cs="Calibri"/>
-        </w:rPr>
-        <w:t xml:space="preserve">, M. J., </w:t>
+        <w:t xml:space="preserve">MacCoss, M. J., </w:t>
       </w:r>
       <w:r>
         <w:rPr>
@@ -5356,7 +5233,7 @@
 </file>
 
 <file path=word/endnotes.xml><?xml version="1.0" encoding="utf-8"?>
-<w:endnotes xmlns:wpc="http://schemas.microsoft.com/office/word/2010/wordprocessingCanvas" xmlns:cx="http://schemas.microsoft.com/office/drawing/2014/chartex" xmlns:cx1="http://schemas.microsoft.com/office/drawing/2015/9/8/chartex" xmlns:cx2="http://schemas.microsoft.com/office/drawing/2015/10/21/chartex" xmlns:cx3="http://schemas.microsoft.com/office/drawing/2016/5/9/chartex" xmlns:cx4="http://schemas.microsoft.com/office/drawing/2016/5/10/chartex" xmlns:cx5="http://schemas.microsoft.com/office/drawing/2016/5/11/chartex" xmlns:cx6="http://schemas.microsoft.com/office/drawing/2016/5/12/chartex" xmlns:cx7="http://schemas.microsoft.com/office/drawing/2016/5/13/chartex" xmlns:cx8="http://schemas.microsoft.com/office/drawing/2016/5/14/chartex" xmlns:mc="http://schemas.openxmlformats.org/markup-compatibility/2006" xmlns:aink="http://schemas.microsoft.com/office/drawing/2016/ink" xmlns:am3d="http://schemas.microsoft.com/office/drawing/2017/model3d" xmlns:o="urn:schemas-microsoft-com:office:office" xmlns:r="http://schemas.openxmlformats.org/officeDocument/2006/relationships" xmlns:m="http://schemas.openxmlformats.org/officeDocument/2006/math" xmlns:v="urn:schemas-microsoft-com:vml" xmlns:wp14="http://schemas.microsoft.com/office/word/2010/wordprocessingDrawing" xmlns:wp="http://schemas.openxmlformats.org/drawingml/2006/wordprocessingDrawing" xmlns:w10="urn:schemas-microsoft-com:office:word" xmlns:w="http://schemas.openxmlformats.org/wordprocessingml/2006/main" xmlns:w14="http://schemas.microsoft.com/office/word/2010/wordml" xmlns:w15="http://schemas.microsoft.com/office/word/2012/wordml" xmlns:w16cex="http://schemas.microsoft.com/office/word/2018/wordml/cex" xmlns:w16cid="http://schemas.microsoft.com/office/word/2016/wordml/cid" xmlns:w16="http://schemas.microsoft.com/office/word/2018/wordml" xmlns:w16sdtdh="http://schemas.microsoft.com/office/word/2020/wordml/sdtdatahash" xmlns:w16se="http://schemas.microsoft.com/office/word/2015/wordml/symex" xmlns:wpg="http://schemas.microsoft.com/office/word/2010/wordprocessingGroup" xmlns:wpi="http://schemas.microsoft.com/office/word/2010/wordprocessingInk" xmlns:wne="http://schemas.microsoft.com/office/word/2006/wordml" xmlns:wps="http://schemas.microsoft.com/office/word/2010/wordprocessingShape" mc:Ignorable="w14 w15 w16se w16cid w16 w16cex w16sdtdh wp14">
+<w:endnotes xmlns:wpc="http://schemas.microsoft.com/office/word/2010/wordprocessingCanvas" xmlns:cx="http://schemas.microsoft.com/office/drawing/2014/chartex" xmlns:cx1="http://schemas.microsoft.com/office/drawing/2015/9/8/chartex" xmlns:cx2="http://schemas.microsoft.com/office/drawing/2015/10/21/chartex" xmlns:cx3="http://schemas.microsoft.com/office/drawing/2016/5/9/chartex" xmlns:cx4="http://schemas.microsoft.com/office/drawing/2016/5/10/chartex" xmlns:cx5="http://schemas.microsoft.com/office/drawing/2016/5/11/chartex" xmlns:cx6="http://schemas.microsoft.com/office/drawing/2016/5/12/chartex" xmlns:cx7="http://schemas.microsoft.com/office/drawing/2016/5/13/chartex" xmlns:cx8="http://schemas.microsoft.com/office/drawing/2016/5/14/chartex" xmlns:mc="http://schemas.openxmlformats.org/markup-compatibility/2006" xmlns:aink="http://schemas.microsoft.com/office/drawing/2016/ink" xmlns:am3d="http://schemas.microsoft.com/office/drawing/2017/model3d" xmlns:o="urn:schemas-microsoft-com:office:office" xmlns:oel="http://schemas.microsoft.com/office/2019/extlst" xmlns:r="http://schemas.openxmlformats.org/officeDocument/2006/relationships" xmlns:m="http://schemas.openxmlformats.org/officeDocument/2006/math" xmlns:v="urn:schemas-microsoft-com:vml" xmlns:wp14="http://schemas.microsoft.com/office/word/2010/wordprocessingDrawing" xmlns:wp="http://schemas.openxmlformats.org/drawingml/2006/wordprocessingDrawing" xmlns:w10="urn:schemas-microsoft-com:office:word" xmlns:w="http://schemas.openxmlformats.org/wordprocessingml/2006/main" xmlns:w14="http://schemas.microsoft.com/office/word/2010/wordml" xmlns:w15="http://schemas.microsoft.com/office/word/2012/wordml" xmlns:w16cex="http://schemas.microsoft.com/office/word/2018/wordml/cex" xmlns:w16cid="http://schemas.microsoft.com/office/word/2016/wordml/cid" xmlns:w16="http://schemas.microsoft.com/office/word/2018/wordml" xmlns:w16du="http://schemas.microsoft.com/office/word/2023/wordml/word16du" xmlns:w16sdtdh="http://schemas.microsoft.com/office/word/2020/wordml/sdtdatahash" xmlns:w16se="http://schemas.microsoft.com/office/word/2015/wordml/symex" xmlns:wpg="http://schemas.microsoft.com/office/word/2010/wordprocessingGroup" xmlns:wpi="http://schemas.microsoft.com/office/word/2010/wordprocessingInk" xmlns:wne="http://schemas.microsoft.com/office/word/2006/wordml" xmlns:wps="http://schemas.microsoft.com/office/word/2010/wordprocessingShape" mc:Ignorable="w14 w15 w16se w16cid w16 w16cex w16sdtdh w16du wp14">
   <w:endnote w:type="separator" w:id="-1">
     <w:p>
       <w:pPr>
@@ -5381,7 +5258,7 @@
 </file>
 
 <file path=word/footer1.xml><?xml version="1.0" encoding="utf-8"?>
-<w:ftr xmlns:wpc="http://schemas.microsoft.com/office/word/2010/wordprocessingCanvas" xmlns:cx="http://schemas.microsoft.com/office/drawing/2014/chartex" xmlns:cx1="http://schemas.microsoft.com/office/drawing/2015/9/8/chartex" xmlns:cx2="http://schemas.microsoft.com/office/drawing/2015/10/21/chartex" xmlns:cx3="http://schemas.microsoft.com/office/drawing/2016/5/9/chartex" xmlns:cx4="http://schemas.microsoft.com/office/drawing/2016/5/10/chartex" xmlns:cx5="http://schemas.microsoft.com/office/drawing/2016/5/11/chartex" xmlns:cx6="http://schemas.microsoft.com/office/drawing/2016/5/12/chartex" xmlns:cx7="http://schemas.microsoft.com/office/drawing/2016/5/13/chartex" xmlns:cx8="http://schemas.microsoft.com/office/drawing/2016/5/14/chartex" xmlns:mc="http://schemas.openxmlformats.org/markup-compatibility/2006" xmlns:aink="http://schemas.microsoft.com/office/drawing/2016/ink" xmlns:am3d="http://schemas.microsoft.com/office/drawing/2017/model3d" xmlns:o="urn:schemas-microsoft-com:office:office" xmlns:r="http://schemas.openxmlformats.org/officeDocument/2006/relationships" xmlns:m="http://schemas.openxmlformats.org/officeDocument/2006/math" xmlns:v="urn:schemas-microsoft-com:vml" xmlns:wp14="http://schemas.microsoft.com/office/word/2010/wordprocessingDrawing" xmlns:wp="http://schemas.openxmlformats.org/drawingml/2006/wordprocessingDrawing" xmlns:w10="urn:schemas-microsoft-com:office:word" xmlns:w="http://schemas.openxmlformats.org/wordprocessingml/2006/main" xmlns:w14="http://schemas.microsoft.com/office/word/2010/wordml" xmlns:w15="http://schemas.microsoft.com/office/word/2012/wordml" xmlns:w16cex="http://schemas.microsoft.com/office/word/2018/wordml/cex" xmlns:w16cid="http://schemas.microsoft.com/office/word/2016/wordml/cid" xmlns:w16="http://schemas.microsoft.com/office/word/2018/wordml" xmlns:w16sdtdh="http://schemas.microsoft.com/office/word/2020/wordml/sdtdatahash" xmlns:w16se="http://schemas.microsoft.com/office/word/2015/wordml/symex" xmlns:wpg="http://schemas.microsoft.com/office/word/2010/wordprocessingGroup" xmlns:wpi="http://schemas.microsoft.com/office/word/2010/wordprocessingInk" xmlns:wne="http://schemas.microsoft.com/office/word/2006/wordml" xmlns:wps="http://schemas.microsoft.com/office/word/2010/wordprocessingShape" mc:Ignorable="w14 w15 w16se w16cid w16 w16cex w16sdtdh wp14">
+<w:ftr xmlns:wpc="http://schemas.microsoft.com/office/word/2010/wordprocessingCanvas" xmlns:cx="http://schemas.microsoft.com/office/drawing/2014/chartex" xmlns:cx1="http://schemas.microsoft.com/office/drawing/2015/9/8/chartex" xmlns:cx2="http://schemas.microsoft.com/office/drawing/2015/10/21/chartex" xmlns:cx3="http://schemas.microsoft.com/office/drawing/2016/5/9/chartex" xmlns:cx4="http://schemas.microsoft.com/office/drawing/2016/5/10/chartex" xmlns:cx5="http://schemas.microsoft.com/office/drawing/2016/5/11/chartex" xmlns:cx6="http://schemas.microsoft.com/office/drawing/2016/5/12/chartex" xmlns:cx7="http://schemas.microsoft.com/office/drawing/2016/5/13/chartex" xmlns:cx8="http://schemas.microsoft.com/office/drawing/2016/5/14/chartex" xmlns:mc="http://schemas.openxmlformats.org/markup-compatibility/2006" xmlns:aink="http://schemas.microsoft.com/office/drawing/2016/ink" xmlns:am3d="http://schemas.microsoft.com/office/drawing/2017/model3d" xmlns:o="urn:schemas-microsoft-com:office:office" xmlns:oel="http://schemas.microsoft.com/office/2019/extlst" xmlns:r="http://schemas.openxmlformats.org/officeDocument/2006/relationships" xmlns:m="http://schemas.openxmlformats.org/officeDocument/2006/math" xmlns:v="urn:schemas-microsoft-com:vml" xmlns:wp14="http://schemas.microsoft.com/office/word/2010/wordprocessingDrawing" xmlns:wp="http://schemas.openxmlformats.org/drawingml/2006/wordprocessingDrawing" xmlns:w10="urn:schemas-microsoft-com:office:word" xmlns:w="http://schemas.openxmlformats.org/wordprocessingml/2006/main" xmlns:w14="http://schemas.microsoft.com/office/word/2010/wordml" xmlns:w15="http://schemas.microsoft.com/office/word/2012/wordml" xmlns:w16cex="http://schemas.microsoft.com/office/word/2018/wordml/cex" xmlns:w16cid="http://schemas.microsoft.com/office/word/2016/wordml/cid" xmlns:w16="http://schemas.microsoft.com/office/word/2018/wordml" xmlns:w16du="http://schemas.microsoft.com/office/word/2023/wordml/word16du" xmlns:w16sdtdh="http://schemas.microsoft.com/office/word/2020/wordml/sdtdatahash" xmlns:w16se="http://schemas.microsoft.com/office/word/2015/wordml/symex" xmlns:wpg="http://schemas.microsoft.com/office/word/2010/wordprocessingGroup" xmlns:wpi="http://schemas.microsoft.com/office/word/2010/wordprocessingInk" xmlns:wne="http://schemas.microsoft.com/office/word/2006/wordml" xmlns:wps="http://schemas.microsoft.com/office/word/2010/wordprocessingShape" mc:Ignorable="w14 w15 w16se w16cid w16 w16cex w16sdtdh w16du wp14">
   <w:sdt>
     <w:sdtPr>
       <w:id w:val="900001920"/>
@@ -5390,7 +5267,6 @@
         <w:docPartUnique/>
       </w:docPartObj>
     </w:sdtPr>
-    <w:sdtEndPr/>
     <w:sdtContent>
       <w:p>
         <w:pPr>
@@ -5430,7 +5306,7 @@
 </file>
 
 <file path=word/footnotes.xml><?xml version="1.0" encoding="utf-8"?>
-<w:footnotes xmlns:wpc="http://schemas.microsoft.com/office/word/2010/wordprocessingCanvas" xmlns:cx="http://schemas.microsoft.com/office/drawing/2014/chartex" xmlns:cx1="http://schemas.microsoft.com/office/drawing/2015/9/8/chartex" xmlns:cx2="http://schemas.microsoft.com/office/drawing/2015/10/21/chartex" xmlns:cx3="http://schemas.microsoft.com/office/drawing/2016/5/9/chartex" xmlns:cx4="http://schemas.microsoft.com/office/drawing/2016/5/10/chartex" xmlns:cx5="http://schemas.microsoft.com/office/drawing/2016/5/11/chartex" xmlns:cx6="http://schemas.microsoft.com/office/drawing/2016/5/12/chartex" xmlns:cx7="http://schemas.microsoft.com/office/drawing/2016/5/13/chartex" xmlns:cx8="http://schemas.microsoft.com/office/drawing/2016/5/14/chartex" xmlns:mc="http://schemas.openxmlformats.org/markup-compatibility/2006" xmlns:aink="http://schemas.microsoft.com/office/drawing/2016/ink" xmlns:am3d="http://schemas.microsoft.com/office/drawing/2017/model3d" xmlns:o="urn:schemas-microsoft-com:office:office" xmlns:r="http://schemas.openxmlformats.org/officeDocument/2006/relationships" xmlns:m="http://schemas.openxmlformats.org/officeDocument/2006/math" xmlns:v="urn:schemas-microsoft-com:vml" xmlns:wp14="http://schemas.microsoft.com/office/word/2010/wordprocessingDrawing" xmlns:wp="http://schemas.openxmlformats.org/drawingml/2006/wordprocessingDrawing" xmlns:w10="urn:schemas-microsoft-com:office:word" xmlns:w="http://schemas.openxmlformats.org/wordprocessingml/2006/main" xmlns:w14="http://schemas.microsoft.com/office/word/2010/wordml" xmlns:w15="http://schemas.microsoft.com/office/word/2012/wordml" xmlns:w16cex="http://schemas.microsoft.com/office/word/2018/wordml/cex" xmlns:w16cid="http://schemas.microsoft.com/office/word/2016/wordml/cid" xmlns:w16="http://schemas.microsoft.com/office/word/2018/wordml" xmlns:w16sdtdh="http://schemas.microsoft.com/office/word/2020/wordml/sdtdatahash" xmlns:w16se="http://schemas.microsoft.com/office/word/2015/wordml/symex" xmlns:wpg="http://schemas.microsoft.com/office/word/2010/wordprocessingGroup" xmlns:wpi="http://schemas.microsoft.com/office/word/2010/wordprocessingInk" xmlns:wne="http://schemas.microsoft.com/office/word/2006/wordml" xmlns:wps="http://schemas.microsoft.com/office/word/2010/wordprocessingShape" mc:Ignorable="w14 w15 w16se w16cid w16 w16cex w16sdtdh wp14">
+<w:footnotes xmlns:wpc="http://schemas.microsoft.com/office/word/2010/wordprocessingCanvas" xmlns:cx="http://schemas.microsoft.com/office/drawing/2014/chartex" xmlns:cx1="http://schemas.microsoft.com/office/drawing/2015/9/8/chartex" xmlns:cx2="http://schemas.microsoft.com/office/drawing/2015/10/21/chartex" xmlns:cx3="http://schemas.microsoft.com/office/drawing/2016/5/9/chartex" xmlns:cx4="http://schemas.microsoft.com/office/drawing/2016/5/10/chartex" xmlns:cx5="http://schemas.microsoft.com/office/drawing/2016/5/11/chartex" xmlns:cx6="http://schemas.microsoft.com/office/drawing/2016/5/12/chartex" xmlns:cx7="http://schemas.microsoft.com/office/drawing/2016/5/13/chartex" xmlns:cx8="http://schemas.microsoft.com/office/drawing/2016/5/14/chartex" xmlns:mc="http://schemas.openxmlformats.org/markup-compatibility/2006" xmlns:aink="http://schemas.microsoft.com/office/drawing/2016/ink" xmlns:am3d="http://schemas.microsoft.com/office/drawing/2017/model3d" xmlns:o="urn:schemas-microsoft-com:office:office" xmlns:oel="http://schemas.microsoft.com/office/2019/extlst" xmlns:r="http://schemas.openxmlformats.org/officeDocument/2006/relationships" xmlns:m="http://schemas.openxmlformats.org/officeDocument/2006/math" xmlns:v="urn:schemas-microsoft-com:vml" xmlns:wp14="http://schemas.microsoft.com/office/word/2010/wordprocessingDrawing" xmlns:wp="http://schemas.openxmlformats.org/drawingml/2006/wordprocessingDrawing" xmlns:w10="urn:schemas-microsoft-com:office:word" xmlns:w="http://schemas.openxmlformats.org/wordprocessingml/2006/main" xmlns:w14="http://schemas.microsoft.com/office/word/2010/wordml" xmlns:w15="http://schemas.microsoft.com/office/word/2012/wordml" xmlns:w16cex="http://schemas.microsoft.com/office/word/2018/wordml/cex" xmlns:w16cid="http://schemas.microsoft.com/office/word/2016/wordml/cid" xmlns:w16="http://schemas.microsoft.com/office/word/2018/wordml" xmlns:w16du="http://schemas.microsoft.com/office/word/2023/wordml/word16du" xmlns:w16sdtdh="http://schemas.microsoft.com/office/word/2020/wordml/sdtdatahash" xmlns:w16se="http://schemas.microsoft.com/office/word/2015/wordml/symex" xmlns:wpg="http://schemas.microsoft.com/office/word/2010/wordprocessingGroup" xmlns:wpi="http://schemas.microsoft.com/office/word/2010/wordprocessingInk" xmlns:wne="http://schemas.microsoft.com/office/word/2006/wordml" xmlns:wps="http://schemas.microsoft.com/office/word/2010/wordprocessingShape" mc:Ignorable="w14 w15 w16se w16cid w16 w16cex w16sdtdh w16du wp14">
   <w:footnote w:type="separator" w:id="-1">
     <w:p>
       <w:pPr>
@@ -5455,7 +5331,7 @@
 </file>
 
 <file path=word/numbering.xml><?xml version="1.0" encoding="utf-8"?>
-<w:numbering xmlns:wpc="http://schemas.microsoft.com/office/word/2010/wordprocessingCanvas" xmlns:cx="http://schemas.microsoft.com/office/drawing/2014/chartex" xmlns:cx1="http://schemas.microsoft.com/office/drawing/2015/9/8/chartex" xmlns:cx2="http://schemas.microsoft.com/office/drawing/2015/10/21/chartex" xmlns:cx3="http://schemas.microsoft.com/office/drawing/2016/5/9/chartex" xmlns:cx4="http://schemas.microsoft.com/office/drawing/2016/5/10/chartex" xmlns:cx5="http://schemas.microsoft.com/office/drawing/2016/5/11/chartex" xmlns:cx6="http://schemas.microsoft.com/office/drawing/2016/5/12/chartex" xmlns:cx7="http://schemas.microsoft.com/office/drawing/2016/5/13/chartex" xmlns:cx8="http://schemas.microsoft.com/office/drawing/2016/5/14/chartex" xmlns:mc="http://schemas.openxmlformats.org/markup-compatibility/2006" xmlns:aink="http://schemas.microsoft.com/office/drawing/2016/ink" xmlns:am3d="http://schemas.microsoft.com/office/drawing/2017/model3d" xmlns:o="urn:schemas-microsoft-com:office:office" xmlns:r="http://schemas.openxmlformats.org/officeDocument/2006/relationships" xmlns:m="http://schemas.openxmlformats.org/officeDocument/2006/math" xmlns:v="urn:schemas-microsoft-com:vml" xmlns:wp14="http://schemas.microsoft.com/office/word/2010/wordprocessingDrawing" xmlns:wp="http://schemas.openxmlformats.org/drawingml/2006/wordprocessingDrawing" xmlns:w10="urn:schemas-microsoft-com:office:word" xmlns:w="http://schemas.openxmlformats.org/wordprocessingml/2006/main" xmlns:w14="http://schemas.microsoft.com/office/word/2010/wordml" xmlns:w15="http://schemas.microsoft.com/office/word/2012/wordml" xmlns:w16cex="http://schemas.microsoft.com/office/word/2018/wordml/cex" xmlns:w16cid="http://schemas.microsoft.com/office/word/2016/wordml/cid" xmlns:w16="http://schemas.microsoft.com/office/word/2018/wordml" xmlns:w16sdtdh="http://schemas.microsoft.com/office/word/2020/wordml/sdtdatahash" xmlns:w16se="http://schemas.microsoft.com/office/word/2015/wordml/symex" xmlns:wpg="http://schemas.microsoft.com/office/word/2010/wordprocessingGroup" xmlns:wpi="http://schemas.microsoft.com/office/word/2010/wordprocessingInk" xmlns:wne="http://schemas.microsoft.com/office/word/2006/wordml" xmlns:wps="http://schemas.microsoft.com/office/word/2010/wordprocessingShape" mc:Ignorable="w14 w15 w16se w16cid w16 w16cex w16sdtdh wp14">
+<w:numbering xmlns:wpc="http://schemas.microsoft.com/office/word/2010/wordprocessingCanvas" xmlns:cx="http://schemas.microsoft.com/office/drawing/2014/chartex" xmlns:cx1="http://schemas.microsoft.com/office/drawing/2015/9/8/chartex" xmlns:cx2="http://schemas.microsoft.com/office/drawing/2015/10/21/chartex" xmlns:cx3="http://schemas.microsoft.com/office/drawing/2016/5/9/chartex" xmlns:cx4="http://schemas.microsoft.com/office/drawing/2016/5/10/chartex" xmlns:cx5="http://schemas.microsoft.com/office/drawing/2016/5/11/chartex" xmlns:cx6="http://schemas.microsoft.com/office/drawing/2016/5/12/chartex" xmlns:cx7="http://schemas.microsoft.com/office/drawing/2016/5/13/chartex" xmlns:cx8="http://schemas.microsoft.com/office/drawing/2016/5/14/chartex" xmlns:mc="http://schemas.openxmlformats.org/markup-compatibility/2006" xmlns:aink="http://schemas.microsoft.com/office/drawing/2016/ink" xmlns:am3d="http://schemas.microsoft.com/office/drawing/2017/model3d" xmlns:o="urn:schemas-microsoft-com:office:office" xmlns:oel="http://schemas.microsoft.com/office/2019/extlst" xmlns:r="http://schemas.openxmlformats.org/officeDocument/2006/relationships" xmlns:m="http://schemas.openxmlformats.org/officeDocument/2006/math" xmlns:v="urn:schemas-microsoft-com:vml" xmlns:wp14="http://schemas.microsoft.com/office/word/2010/wordprocessingDrawing" xmlns:wp="http://schemas.openxmlformats.org/drawingml/2006/wordprocessingDrawing" xmlns:w10="urn:schemas-microsoft-com:office:word" xmlns:w="http://schemas.openxmlformats.org/wordprocessingml/2006/main" xmlns:w14="http://schemas.microsoft.com/office/word/2010/wordml" xmlns:w15="http://schemas.microsoft.com/office/word/2012/wordml" xmlns:w16cex="http://schemas.microsoft.com/office/word/2018/wordml/cex" xmlns:w16cid="http://schemas.microsoft.com/office/word/2016/wordml/cid" xmlns:w16="http://schemas.microsoft.com/office/word/2018/wordml" xmlns:w16du="http://schemas.microsoft.com/office/word/2023/wordml/word16du" xmlns:w16sdtdh="http://schemas.microsoft.com/office/word/2020/wordml/sdtdatahash" xmlns:w16se="http://schemas.microsoft.com/office/word/2015/wordml/symex" xmlns:wpg="http://schemas.microsoft.com/office/word/2010/wordprocessingGroup" xmlns:wpi="http://schemas.microsoft.com/office/word/2010/wordprocessingInk" xmlns:wne="http://schemas.microsoft.com/office/word/2006/wordml" xmlns:wps="http://schemas.microsoft.com/office/word/2010/wordprocessingShape" mc:Ignorable="w14 w15 w16se w16cid w16 w16cex w16sdtdh w16du wp14">
   <w:abstractNum w:abstractNumId="0" w15:restartNumberingAfterBreak="0">
     <w:nsid w:val="00E92463"/>
     <w:multiLevelType w:val="hybridMultilevel"/>
@@ -11969,181 +11845,181 @@
       </w:rPr>
     </w:lvl>
   </w:abstractNum>
-  <w:num w:numId="1">
+  <w:num w:numId="1" w16cid:durableId="446897142">
     <w:abstractNumId w:val="45"/>
   </w:num>
-  <w:num w:numId="2">
+  <w:num w:numId="2" w16cid:durableId="2057315589">
     <w:abstractNumId w:val="29"/>
   </w:num>
-  <w:num w:numId="3">
+  <w:num w:numId="3" w16cid:durableId="1166170790">
     <w:abstractNumId w:val="4"/>
   </w:num>
-  <w:num w:numId="4">
+  <w:num w:numId="4" w16cid:durableId="1510750637">
     <w:abstractNumId w:val="58"/>
   </w:num>
-  <w:num w:numId="5">
+  <w:num w:numId="5" w16cid:durableId="1184783512">
     <w:abstractNumId w:val="36"/>
   </w:num>
-  <w:num w:numId="6">
+  <w:num w:numId="6" w16cid:durableId="1236016148">
     <w:abstractNumId w:val="5"/>
   </w:num>
-  <w:num w:numId="7">
+  <w:num w:numId="7" w16cid:durableId="1065226397">
     <w:abstractNumId w:val="35"/>
   </w:num>
-  <w:num w:numId="8">
+  <w:num w:numId="8" w16cid:durableId="872889537">
     <w:abstractNumId w:val="24"/>
   </w:num>
-  <w:num w:numId="9">
+  <w:num w:numId="9" w16cid:durableId="2052462956">
     <w:abstractNumId w:val="15"/>
   </w:num>
-  <w:num w:numId="10">
+  <w:num w:numId="10" w16cid:durableId="1019552890">
     <w:abstractNumId w:val="42"/>
   </w:num>
-  <w:num w:numId="11">
+  <w:num w:numId="11" w16cid:durableId="867252409">
     <w:abstractNumId w:val="6"/>
   </w:num>
-  <w:num w:numId="12">
+  <w:num w:numId="12" w16cid:durableId="948662917">
     <w:abstractNumId w:val="37"/>
   </w:num>
-  <w:num w:numId="13">
+  <w:num w:numId="13" w16cid:durableId="1235550479">
     <w:abstractNumId w:val="3"/>
   </w:num>
-  <w:num w:numId="14">
+  <w:num w:numId="14" w16cid:durableId="984968275">
     <w:abstractNumId w:val="26"/>
   </w:num>
-  <w:num w:numId="15">
+  <w:num w:numId="15" w16cid:durableId="827752145">
     <w:abstractNumId w:val="30"/>
   </w:num>
-  <w:num w:numId="16">
+  <w:num w:numId="16" w16cid:durableId="363286270">
     <w:abstractNumId w:val="55"/>
   </w:num>
-  <w:num w:numId="17">
+  <w:num w:numId="17" w16cid:durableId="268590299">
     <w:abstractNumId w:val="33"/>
   </w:num>
-  <w:num w:numId="18">
+  <w:num w:numId="18" w16cid:durableId="829903778">
     <w:abstractNumId w:val="14"/>
   </w:num>
-  <w:num w:numId="19">
+  <w:num w:numId="19" w16cid:durableId="1338003913">
     <w:abstractNumId w:val="25"/>
   </w:num>
-  <w:num w:numId="20">
+  <w:num w:numId="20" w16cid:durableId="973176638">
     <w:abstractNumId w:val="21"/>
   </w:num>
-  <w:num w:numId="21">
+  <w:num w:numId="21" w16cid:durableId="1147085768">
     <w:abstractNumId w:val="19"/>
   </w:num>
-  <w:num w:numId="22">
+  <w:num w:numId="22" w16cid:durableId="665283955">
     <w:abstractNumId w:val="22"/>
   </w:num>
-  <w:num w:numId="23">
+  <w:num w:numId="23" w16cid:durableId="345837777">
     <w:abstractNumId w:val="10"/>
   </w:num>
-  <w:num w:numId="24">
+  <w:num w:numId="24" w16cid:durableId="1084188187">
     <w:abstractNumId w:val="13"/>
   </w:num>
-  <w:num w:numId="25">
+  <w:num w:numId="25" w16cid:durableId="1188104760">
     <w:abstractNumId w:val="50"/>
   </w:num>
-  <w:num w:numId="26">
+  <w:num w:numId="26" w16cid:durableId="1417743848">
     <w:abstractNumId w:val="31"/>
   </w:num>
-  <w:num w:numId="27">
+  <w:num w:numId="27" w16cid:durableId="2018657347">
     <w:abstractNumId w:val="7"/>
   </w:num>
-  <w:num w:numId="28">
+  <w:num w:numId="28" w16cid:durableId="1947927961">
     <w:abstractNumId w:val="52"/>
   </w:num>
-  <w:num w:numId="29">
+  <w:num w:numId="29" w16cid:durableId="736786128">
     <w:abstractNumId w:val="46"/>
   </w:num>
-  <w:num w:numId="30">
+  <w:num w:numId="30" w16cid:durableId="1035010521">
     <w:abstractNumId w:val="16"/>
   </w:num>
-  <w:num w:numId="31">
+  <w:num w:numId="31" w16cid:durableId="174275149">
     <w:abstractNumId w:val="17"/>
   </w:num>
-  <w:num w:numId="32">
+  <w:num w:numId="32" w16cid:durableId="675379709">
     <w:abstractNumId w:val="39"/>
   </w:num>
-  <w:num w:numId="33">
+  <w:num w:numId="33" w16cid:durableId="198978811">
     <w:abstractNumId w:val="47"/>
   </w:num>
-  <w:num w:numId="34">
+  <w:num w:numId="34" w16cid:durableId="1981034632">
     <w:abstractNumId w:val="1"/>
   </w:num>
-  <w:num w:numId="35">
+  <w:num w:numId="35" w16cid:durableId="1084909899">
     <w:abstractNumId w:val="2"/>
   </w:num>
-  <w:num w:numId="36">
+  <w:num w:numId="36" w16cid:durableId="1949921845">
     <w:abstractNumId w:val="12"/>
   </w:num>
-  <w:num w:numId="37">
+  <w:num w:numId="37" w16cid:durableId="593394069">
     <w:abstractNumId w:val="51"/>
   </w:num>
-  <w:num w:numId="38">
+  <w:num w:numId="38" w16cid:durableId="1089160937">
     <w:abstractNumId w:val="49"/>
   </w:num>
-  <w:num w:numId="39">
+  <w:num w:numId="39" w16cid:durableId="463084944">
     <w:abstractNumId w:val="44"/>
   </w:num>
-  <w:num w:numId="40">
+  <w:num w:numId="40" w16cid:durableId="1747995993">
     <w:abstractNumId w:val="34"/>
   </w:num>
-  <w:num w:numId="41">
+  <w:num w:numId="41" w16cid:durableId="1512719182">
     <w:abstractNumId w:val="18"/>
   </w:num>
-  <w:num w:numId="42">
+  <w:num w:numId="42" w16cid:durableId="2098479127">
     <w:abstractNumId w:val="27"/>
   </w:num>
-  <w:num w:numId="43">
+  <w:num w:numId="43" w16cid:durableId="1698120917">
     <w:abstractNumId w:val="40"/>
   </w:num>
-  <w:num w:numId="44">
+  <w:num w:numId="44" w16cid:durableId="1635213949">
     <w:abstractNumId w:val="38"/>
   </w:num>
-  <w:num w:numId="45">
+  <w:num w:numId="45" w16cid:durableId="1018311027">
     <w:abstractNumId w:val="53"/>
   </w:num>
-  <w:num w:numId="46">
+  <w:num w:numId="46" w16cid:durableId="69623496">
     <w:abstractNumId w:val="0"/>
   </w:num>
-  <w:num w:numId="47">
+  <w:num w:numId="47" w16cid:durableId="673530835">
     <w:abstractNumId w:val="57"/>
   </w:num>
-  <w:num w:numId="48">
+  <w:num w:numId="48" w16cid:durableId="336275636">
     <w:abstractNumId w:val="43"/>
   </w:num>
-  <w:num w:numId="49">
+  <w:num w:numId="49" w16cid:durableId="1845391229">
     <w:abstractNumId w:val="11"/>
   </w:num>
-  <w:num w:numId="50">
+  <w:num w:numId="50" w16cid:durableId="728043372">
     <w:abstractNumId w:val="32"/>
   </w:num>
-  <w:num w:numId="51">
+  <w:num w:numId="51" w16cid:durableId="2102069582">
     <w:abstractNumId w:val="23"/>
   </w:num>
-  <w:num w:numId="52">
+  <w:num w:numId="52" w16cid:durableId="1505364755">
     <w:abstractNumId w:val="56"/>
   </w:num>
-  <w:num w:numId="53">
+  <w:num w:numId="53" w16cid:durableId="1470587419">
     <w:abstractNumId w:val="8"/>
   </w:num>
-  <w:num w:numId="54">
+  <w:num w:numId="54" w16cid:durableId="253127024">
     <w:abstractNumId w:val="20"/>
   </w:num>
-  <w:num w:numId="55">
+  <w:num w:numId="55" w16cid:durableId="307127301">
     <w:abstractNumId w:val="28"/>
   </w:num>
-  <w:num w:numId="56">
+  <w:num w:numId="56" w16cid:durableId="1103455821">
     <w:abstractNumId w:val="48"/>
   </w:num>
-  <w:num w:numId="57">
+  <w:num w:numId="57" w16cid:durableId="624042842">
     <w:abstractNumId w:val="41"/>
   </w:num>
-  <w:num w:numId="58">
+  <w:num w:numId="58" w16cid:durableId="106851659">
     <w:abstractNumId w:val="54"/>
   </w:num>
-  <w:num w:numId="59">
+  <w:num w:numId="59" w16cid:durableId="789659">
     <w:abstractNumId w:val="9"/>
   </w:num>
   <w:numIdMacAtCleanup w:val="54"/>
@@ -12151,7 +12027,7 @@
 </file>
 
 <file path=word/styles.xml><?xml version="1.0" encoding="utf-8"?>
-<w:styles xmlns:mc="http://schemas.openxmlformats.org/markup-compatibility/2006" xmlns:r="http://schemas.openxmlformats.org/officeDocument/2006/relationships" xmlns:w="http://schemas.openxmlformats.org/wordprocessingml/2006/main" xmlns:w14="http://schemas.microsoft.com/office/word/2010/wordml" xmlns:w15="http://schemas.microsoft.com/office/word/2012/wordml" xmlns:w16cex="http://schemas.microsoft.com/office/word/2018/wordml/cex" xmlns:w16cid="http://schemas.microsoft.com/office/word/2016/wordml/cid" xmlns:w16="http://schemas.microsoft.com/office/word/2018/wordml" xmlns:w16sdtdh="http://schemas.microsoft.com/office/word/2020/wordml/sdtdatahash" xmlns:w16se="http://schemas.microsoft.com/office/word/2015/wordml/symex" mc:Ignorable="w14 w15 w16se w16cid w16 w16cex w16sdtdh">
+<w:styles xmlns:mc="http://schemas.openxmlformats.org/markup-compatibility/2006" xmlns:r="http://schemas.openxmlformats.org/officeDocument/2006/relationships" xmlns:w="http://schemas.openxmlformats.org/wordprocessingml/2006/main" xmlns:w14="http://schemas.microsoft.com/office/word/2010/wordml" xmlns:w15="http://schemas.microsoft.com/office/word/2012/wordml" xmlns:w16cex="http://schemas.microsoft.com/office/word/2018/wordml/cex" xmlns:w16cid="http://schemas.microsoft.com/office/word/2016/wordml/cid" xmlns:w16="http://schemas.microsoft.com/office/word/2018/wordml" xmlns:w16du="http://schemas.microsoft.com/office/word/2023/wordml/word16du" xmlns:w16sdtdh="http://schemas.microsoft.com/office/word/2020/wordml/sdtdatahash" xmlns:w16se="http://schemas.microsoft.com/office/word/2015/wordml/symex" mc:Ignorable="w14 w15 w16se w16cid w16 w16cex w16sdtdh w16du">
   <w:docDefaults>
     <w:rPrDefault>
       <w:rPr>
@@ -12273,6 +12149,7 @@
     <w:lsdException w:name="HTML Sample" w:semiHidden="1" w:unhideWhenUsed="1"/>
     <w:lsdException w:name="HTML Typewriter" w:semiHidden="1" w:unhideWhenUsed="1"/>
     <w:lsdException w:name="HTML Variable" w:semiHidden="1" w:unhideWhenUsed="1"/>
+    <w:lsdException w:name="Normal Table" w:semiHidden="1" w:unhideWhenUsed="1"/>
     <w:lsdException w:name="annotation subject" w:semiHidden="1" w:unhideWhenUsed="1"/>
     <w:lsdException w:name="No List" w:semiHidden="1" w:unhideWhenUsed="1"/>
     <w:lsdException w:name="Outline List 1" w:semiHidden="1" w:unhideWhenUsed="1"/>
@@ -12315,8 +12192,11 @@
     <w:lsdException w:name="Table Contemporary" w:semiHidden="1" w:unhideWhenUsed="1"/>
     <w:lsdException w:name="Table Elegant" w:semiHidden="1" w:unhideWhenUsed="1"/>
     <w:lsdException w:name="Table Professional" w:semiHidden="1" w:unhideWhenUsed="1"/>
+    <w:lsdException w:name="Table Subtle 1" w:semiHidden="1" w:unhideWhenUsed="1"/>
     <w:lsdException w:name="Table Subtle 2" w:semiHidden="1" w:unhideWhenUsed="1"/>
     <w:lsdException w:name="Table Web 1" w:semiHidden="1" w:unhideWhenUsed="1"/>
+    <w:lsdException w:name="Table Web 2" w:semiHidden="1" w:unhideWhenUsed="1"/>
+    <w:lsdException w:name="Table Web 3" w:semiHidden="1" w:unhideWhenUsed="1"/>
     <w:lsdException w:name="Balloon Text" w:semiHidden="1" w:unhideWhenUsed="1"/>
     <w:lsdException w:name="Table Grid" w:uiPriority="39"/>
     <w:lsdException w:name="Table Theme" w:semiHidden="1" w:unhideWhenUsed="1"/>

</xml_diff>

<commit_message>
Remove Word Bookmarks and Fix Underlining in Tutorials (#3161)
* Rename invariant draft docx file for reconversion

* Remove bookmarks in docx files

* Remove more bookmarks from docx files

* Removing even more bookmarks

* Update html documents

* Fix underlining in html

---------

Co-authored-by: Nicholas Shulman <nicksh@proteinms.net>
</commit_message>
<xml_diff>
--- a/pwiz_tools/Skyline/Documentation/Tutorials/AbsoluteQuant/en/Skyline Absolute Quantification.docx
+++ b/pwiz_tools/Skyline/Documentation/Tutorials/AbsoluteQuant/en/Skyline Absolute Quantification.docx
@@ -1,6 +1,6 @@
 
 <file path=word/document.xml><?xml version="1.0" encoding="utf-8"?>
-<w:document xmlns:wpc="http://schemas.microsoft.com/office/word/2010/wordprocessingCanvas" xmlns:cx="http://schemas.microsoft.com/office/drawing/2014/chartex" xmlns:cx1="http://schemas.microsoft.com/office/drawing/2015/9/8/chartex" xmlns:cx2="http://schemas.microsoft.com/office/drawing/2015/10/21/chartex" xmlns:cx3="http://schemas.microsoft.com/office/drawing/2016/5/9/chartex" xmlns:cx4="http://schemas.microsoft.com/office/drawing/2016/5/10/chartex" xmlns:cx5="http://schemas.microsoft.com/office/drawing/2016/5/11/chartex" xmlns:cx6="http://schemas.microsoft.com/office/drawing/2016/5/12/chartex" xmlns:cx7="http://schemas.microsoft.com/office/drawing/2016/5/13/chartex" xmlns:cx8="http://schemas.microsoft.com/office/drawing/2016/5/14/chartex" xmlns:mc="http://schemas.openxmlformats.org/markup-compatibility/2006" xmlns:aink="http://schemas.microsoft.com/office/drawing/2016/ink" xmlns:am3d="http://schemas.microsoft.com/office/drawing/2017/model3d" xmlns:o="urn:schemas-microsoft-com:office:office" xmlns:r="http://schemas.openxmlformats.org/officeDocument/2006/relationships" xmlns:m="http://schemas.openxmlformats.org/officeDocument/2006/math" xmlns:v="urn:schemas-microsoft-com:vml" xmlns:wp14="http://schemas.microsoft.com/office/word/2010/wordprocessingDrawing" xmlns:wp="http://schemas.openxmlformats.org/drawingml/2006/wordprocessingDrawing" xmlns:w10="urn:schemas-microsoft-com:office:word" xmlns:w="http://schemas.openxmlformats.org/wordprocessingml/2006/main" xmlns:w14="http://schemas.microsoft.com/office/word/2010/wordml" xmlns:w15="http://schemas.microsoft.com/office/word/2012/wordml" xmlns:w16cex="http://schemas.microsoft.com/office/word/2018/wordml/cex" xmlns:w16cid="http://schemas.microsoft.com/office/word/2016/wordml/cid" xmlns:w16="http://schemas.microsoft.com/office/word/2018/wordml" xmlns:w16sdtdh="http://schemas.microsoft.com/office/word/2020/wordml/sdtdatahash" xmlns:w16se="http://schemas.microsoft.com/office/word/2015/wordml/symex" xmlns:wpg="http://schemas.microsoft.com/office/word/2010/wordprocessingGroup" xmlns:wpi="http://schemas.microsoft.com/office/word/2010/wordprocessingInk" xmlns:wne="http://schemas.microsoft.com/office/word/2006/wordml" xmlns:wps="http://schemas.microsoft.com/office/word/2010/wordprocessingShape" mc:Ignorable="w14 w15 w16se w16cid w16 w16cex w16sdtdh wp14">
+<w:document xmlns:wpc="http://schemas.microsoft.com/office/word/2010/wordprocessingCanvas" xmlns:cx="http://schemas.microsoft.com/office/drawing/2014/chartex" xmlns:cx1="http://schemas.microsoft.com/office/drawing/2015/9/8/chartex" xmlns:cx2="http://schemas.microsoft.com/office/drawing/2015/10/21/chartex" xmlns:cx3="http://schemas.microsoft.com/office/drawing/2016/5/9/chartex" xmlns:cx4="http://schemas.microsoft.com/office/drawing/2016/5/10/chartex" xmlns:cx5="http://schemas.microsoft.com/office/drawing/2016/5/11/chartex" xmlns:cx6="http://schemas.microsoft.com/office/drawing/2016/5/12/chartex" xmlns:cx7="http://schemas.microsoft.com/office/drawing/2016/5/13/chartex" xmlns:cx8="http://schemas.microsoft.com/office/drawing/2016/5/14/chartex" xmlns:mc="http://schemas.openxmlformats.org/markup-compatibility/2006" xmlns:aink="http://schemas.microsoft.com/office/drawing/2016/ink" xmlns:am3d="http://schemas.microsoft.com/office/drawing/2017/model3d" xmlns:o="urn:schemas-microsoft-com:office:office" xmlns:oel="http://schemas.microsoft.com/office/2019/extlst" xmlns:r="http://schemas.openxmlformats.org/officeDocument/2006/relationships" xmlns:m="http://schemas.openxmlformats.org/officeDocument/2006/math" xmlns:v="urn:schemas-microsoft-com:vml" xmlns:wp14="http://schemas.microsoft.com/office/word/2010/wordprocessingDrawing" xmlns:wp="http://schemas.openxmlformats.org/drawingml/2006/wordprocessingDrawing" xmlns:w10="urn:schemas-microsoft-com:office:word" xmlns:w="http://schemas.openxmlformats.org/wordprocessingml/2006/main" xmlns:w14="http://schemas.microsoft.com/office/word/2010/wordml" xmlns:w15="http://schemas.microsoft.com/office/word/2012/wordml" xmlns:w16cex="http://schemas.microsoft.com/office/word/2018/wordml/cex" xmlns:w16cid="http://schemas.microsoft.com/office/word/2016/wordml/cid" xmlns:w16="http://schemas.microsoft.com/office/word/2018/wordml" xmlns:w16du="http://schemas.microsoft.com/office/word/2023/wordml/word16du" xmlns:w16sdtdh="http://schemas.microsoft.com/office/word/2020/wordml/sdtdatahash" xmlns:w16se="http://schemas.microsoft.com/office/word/2015/wordml/symex" xmlns:wpg="http://schemas.microsoft.com/office/word/2010/wordprocessingGroup" xmlns:wpi="http://schemas.microsoft.com/office/word/2010/wordprocessingInk" xmlns:wne="http://schemas.microsoft.com/office/word/2006/wordml" xmlns:wps="http://schemas.microsoft.com/office/word/2010/wordprocessingShape" mc:Ignorable="w14 w15 w16se w16cid w16 w16cex w16sdtdh w16du wp14">
   <w:body>
     <w:p>
       <w:pPr>
@@ -257,15 +257,7 @@
         <w:t>This tutorial will work with data publishe</w:t>
       </w:r>
       <w:r>
-        <w:t xml:space="preserve">d in </w:t>
-      </w:r>
-      <w:proofErr w:type="spellStart"/>
-      <w:r>
-        <w:t>Stergachis</w:t>
-      </w:r>
-      <w:proofErr w:type="spellEnd"/>
-      <w:r>
-        <w:t xml:space="preserve"> et al.</w:t>
+        <w:t>d in Stergachis et al.</w:t>
       </w:r>
       <w:r>
         <w:rPr>
@@ -279,11 +271,9 @@
       <w:r>
         <w:t>“</w:t>
       </w:r>
-      <w:proofErr w:type="spellStart"/>
       <w:r>
         <w:t>proteotypic</w:t>
       </w:r>
-      <w:proofErr w:type="spellEnd"/>
       <w:r>
         <w:t>”</w:t>
       </w:r>
@@ -303,11 +293,9 @@
         <w:lastRenderedPageBreak/>
         <w:t>“</w:t>
       </w:r>
-      <w:proofErr w:type="spellStart"/>
       <w:r>
         <w:t>proteotypic</w:t>
       </w:r>
-      <w:proofErr w:type="spellEnd"/>
       <w:r>
         <w:t>”</w:t>
       </w:r>
@@ -317,24 +305,14 @@
       <w:r>
         <w:t>“</w:t>
       </w:r>
-      <w:proofErr w:type="spellStart"/>
       <w:r>
         <w:t>proteotypic</w:t>
       </w:r>
-      <w:proofErr w:type="spellEnd"/>
       <w:r>
         <w:t>”</w:t>
       </w:r>
       <w:r>
-        <w:t xml:space="preserve"> based on its strong signal intensity relative to other tryptic peptides in the GST-tag (unpublished). Also, this peptide uniquely identifies this </w:t>
-      </w:r>
-      <w:proofErr w:type="spellStart"/>
-      <w:r>
-        <w:t>schistosomal</w:t>
-      </w:r>
-      <w:proofErr w:type="spellEnd"/>
-      <w:r>
-        <w:t xml:space="preserve"> GST-tag as opposed to other human </w:t>
+        <w:t xml:space="preserve"> based on its strong signal intensity relative to other tryptic peptides in the GST-tag (unpublished). Also, this peptide uniquely identifies this schistosomal GST-tag as opposed to other human </w:t>
       </w:r>
       <w:r>
         <w:t>glutathione-binding</w:t>
@@ -381,7 +359,7 @@
           <w:noProof/>
         </w:rPr>
         <w:drawing>
-          <wp:inline distT="0" distB="0" distL="0" distR="0" wp14:anchorId="66767C87" wp14:editId="6A942214">
+          <wp:inline distT="0" distB="0" distL="0" distR="0" wp14:anchorId="66767C87" wp14:editId="0CDE3D86">
             <wp:extent cx="5915025" cy="4632802"/>
             <wp:effectExtent l="0" t="0" r="0" b="0"/>
             <wp:docPr id="26" name="Picture 26"/>
@@ -452,15 +430,7 @@
         <w:t>A</w:t>
       </w:r>
       <w:r>
-        <w:t xml:space="preserve">) </w:t>
-      </w:r>
-      <w:proofErr w:type="spellStart"/>
-      <w:r>
-        <w:t>Schistosomal</w:t>
-      </w:r>
-      <w:proofErr w:type="spellEnd"/>
-      <w:r>
-        <w:t xml:space="preserve"> GST-tag protein sequence. The tryptic peptide used for quantification purposes is indicated in red.</w:t>
+        <w:t>) Schistosomal GST-tag protein sequence. The tryptic peptide used for quantification purposes is indicated in red.</w:t>
       </w:r>
     </w:p>
     <w:p>
@@ -544,7 +514,6 @@
       <w:pPr>
         <w:spacing w:after="120"/>
       </w:pPr>
-      <w:bookmarkStart w:id="0" w:name="_Hlk32583422"/>
       <w:r>
         <w:t xml:space="preserve">If you have been using Skyline prior to starting this tutorial, it is a good idea to revert Skyline to its default settings. To do so: </w:t>
       </w:r>
@@ -789,7 +758,6 @@
       <w:pPr>
         <w:spacing w:after="120"/>
       </w:pPr>
-      <w:bookmarkStart w:id="1" w:name="_Hlk32583357"/>
       <w:r>
         <w:t xml:space="preserve">Skyline is operating in proteomics mode which is displayed by the protein icon </w:t>
       </w:r>
@@ -851,8 +819,6 @@
         <w:t>with a new empty document.</w:t>
       </w:r>
     </w:p>
-    <w:bookmarkEnd w:id="0"/>
-    <w:bookmarkEnd w:id="1"/>
     <w:p>
       <w:pPr>
         <w:pStyle w:val="Heading1"/>
@@ -2014,11 +1980,9 @@
       <w:r>
         <w:t xml:space="preserve">Before exporting your first transition list, first save your document to the </w:t>
       </w:r>
-      <w:proofErr w:type="spellStart"/>
       <w:r>
         <w:t>AbsoluteQuant</w:t>
       </w:r>
-      <w:proofErr w:type="spellEnd"/>
       <w:r>
         <w:t xml:space="preserve"> folder by doing the following:</w:t>
       </w:r>
@@ -2064,11 +2028,9 @@
       <w:r>
         <w:t xml:space="preserve">Navigate to the </w:t>
       </w:r>
-      <w:proofErr w:type="spellStart"/>
       <w:r>
         <w:t>AbsoluteQuant</w:t>
       </w:r>
-      <w:proofErr w:type="spellEnd"/>
       <w:r>
         <w:t xml:space="preserve"> folder.</w:t>
       </w:r>
@@ -2093,16 +2055,11 @@
       <w:r>
         <w:t xml:space="preserve"> field, enter “</w:t>
       </w:r>
-      <w:proofErr w:type="spellStart"/>
       <w:r>
         <w:t>AbsoluteQuant</w:t>
       </w:r>
       <w:r>
-        <w:t>Tutorial</w:t>
-      </w:r>
-      <w:proofErr w:type="spellEnd"/>
-      <w:r>
-        <w:t>”.</w:t>
+        <w:t>Tutorial”.</w:t>
       </w:r>
     </w:p>
     <w:p>
@@ -2412,13 +2369,8 @@
       <w:r>
         <w:t xml:space="preserve">.  You will import the .RAW files into Skyline to view the data. Data will be imported into the saved Skyline document that was generated in the previous section. The files that you will import are contained in the </w:t>
       </w:r>
-      <w:proofErr w:type="spellStart"/>
-      <w:r>
-        <w:t>AbsoluteQuant</w:t>
-      </w:r>
-      <w:proofErr w:type="spellEnd"/>
-      <w:r>
-        <w:t xml:space="preserve"> </w:t>
+      <w:r>
+        <w:t xml:space="preserve">AbsoluteQuant </w:t>
       </w:r>
       <w:r>
         <w:t xml:space="preserve">folder you created for this tutorial and are </w:t>
@@ -4069,13 +4021,8 @@
       <w:r>
         <w:t>field, enter “</w:t>
       </w:r>
-      <w:proofErr w:type="spellStart"/>
-      <w:r>
-        <w:t>fmol</w:t>
-      </w:r>
-      <w:proofErr w:type="spellEnd"/>
-      <w:r>
-        <w:t>/ul</w:t>
+      <w:r>
+        <w:t>fmol/ul</w:t>
       </w:r>
       <w:r>
         <w:t>”.</w:t>
@@ -4776,15 +4723,7 @@
         <w:t>Also, calculated concentration of the currently selected replicate is displayed on the calibration form.</w:t>
       </w:r>
       <w:r>
-        <w:t xml:space="preserve"> Here the concentration of the unknown sample is shown as 1.8554 </w:t>
-      </w:r>
-      <w:proofErr w:type="spellStart"/>
-      <w:r>
-        <w:t>fmol</w:t>
-      </w:r>
-      <w:proofErr w:type="spellEnd"/>
-      <w:r>
-        <w:t>/ul.</w:t>
+        <w:t xml:space="preserve"> Here the concentration of the unknown sample is shown as 1.8554 fmol/ul.</w:t>
       </w:r>
     </w:p>
     <w:p>
@@ -4834,21 +4773,7 @@
         <w:rPr>
           <w:rFonts w:asciiTheme="majorHAnsi" w:hAnsiTheme="majorHAnsi" w:cs="Times New Roman"/>
         </w:rPr>
-        <w:t xml:space="preserve">Gerber, S.A., Rush, J., </w:t>
-      </w:r>
-      <w:proofErr w:type="spellStart"/>
-      <w:r>
-        <w:rPr>
-          <w:rFonts w:asciiTheme="majorHAnsi" w:hAnsiTheme="majorHAnsi" w:cs="Times New Roman"/>
-        </w:rPr>
-        <w:t>Stemman</w:t>
-      </w:r>
-      <w:proofErr w:type="spellEnd"/>
-      <w:r>
-        <w:rPr>
-          <w:rFonts w:asciiTheme="majorHAnsi" w:hAnsiTheme="majorHAnsi" w:cs="Times New Roman"/>
-        </w:rPr>
-        <w:t xml:space="preserve">, O., Kirschner, M.W. &amp; Gygi, S.P. Absolute quantification of proteins and phosphoproteins from cell lysates by tandem MS. </w:t>
+        <w:t xml:space="preserve">Gerber, S.A., Rush, J., Stemman, O., Kirschner, M.W. &amp; Gygi, S.P. Absolute quantification of proteins and phosphoproteins from cell lysates by tandem MS. </w:t>
       </w:r>
       <w:r>
         <w:rPr>
@@ -4893,23 +4818,13 @@
           <w:szCs w:val="22"/>
         </w:rPr>
       </w:pPr>
-      <w:proofErr w:type="spellStart"/>
       <w:r>
         <w:rPr>
           <w:rFonts w:asciiTheme="majorHAnsi" w:hAnsiTheme="majorHAnsi" w:cs="Calibri"/>
           <w:sz w:val="22"/>
           <w:szCs w:val="22"/>
         </w:rPr>
-        <w:t>MacCoss</w:t>
-      </w:r>
-      <w:proofErr w:type="spellEnd"/>
-      <w:r>
-        <w:rPr>
-          <w:rFonts w:asciiTheme="majorHAnsi" w:hAnsiTheme="majorHAnsi" w:cs="Calibri"/>
-          <w:sz w:val="22"/>
-          <w:szCs w:val="22"/>
-        </w:rPr>
-        <w:t xml:space="preserve">, M.J., Wu, C.C., Matthews, D.E. &amp; Yates, J.R. Measurement of the isotope enrichment of stable isotope-labeled proteins using high-resolution mass spectra of peptides. </w:t>
+        <w:t xml:space="preserve">MacCoss, M.J., Wu, C.C., Matthews, D.E. &amp; Yates, J.R. Measurement of the isotope enrichment of stable isotope-labeled proteins using high-resolution mass spectra of peptides. </w:t>
       </w:r>
       <w:r>
         <w:rPr>
@@ -4971,23 +4886,13 @@
           <w:szCs w:val="22"/>
         </w:rPr>
       </w:pPr>
-      <w:proofErr w:type="spellStart"/>
       <w:r>
         <w:rPr>
           <w:rFonts w:asciiTheme="majorHAnsi" w:hAnsiTheme="majorHAnsi"/>
           <w:sz w:val="22"/>
           <w:szCs w:val="22"/>
         </w:rPr>
-        <w:t>Lavagnini</w:t>
-      </w:r>
-      <w:proofErr w:type="spellEnd"/>
-      <w:r>
-        <w:rPr>
-          <w:rFonts w:asciiTheme="majorHAnsi" w:hAnsiTheme="majorHAnsi"/>
-          <w:sz w:val="22"/>
-          <w:szCs w:val="22"/>
-        </w:rPr>
-        <w:t xml:space="preserve">, I. &amp; Magno, F. A statistical overview on univariate calibration, inverse regression, and detection limits: Application to gas chromatography/mass spectrometry technique. </w:t>
+        <w:t xml:space="preserve">Lavagnini, I. &amp; Magno, F. A statistical overview on univariate calibration, inverse regression, and detection limits: Application to gas chromatography/mass spectrometry technique. </w:t>
       </w:r>
       <w:r>
         <w:rPr>
@@ -5166,23 +5071,13 @@
           <w:szCs w:val="22"/>
         </w:rPr>
       </w:pPr>
-      <w:proofErr w:type="spellStart"/>
       <w:r>
         <w:rPr>
           <w:rFonts w:asciiTheme="majorHAnsi" w:hAnsiTheme="majorHAnsi"/>
           <w:sz w:val="22"/>
           <w:szCs w:val="22"/>
         </w:rPr>
-        <w:t>MacCoss</w:t>
-      </w:r>
-      <w:proofErr w:type="spellEnd"/>
-      <w:r>
-        <w:rPr>
-          <w:rFonts w:asciiTheme="majorHAnsi" w:hAnsiTheme="majorHAnsi"/>
-          <w:sz w:val="22"/>
-          <w:szCs w:val="22"/>
-        </w:rPr>
-        <w:t xml:space="preserve">, M.J., Toth, M.J. &amp; Matthews, D.E. Evaluation and optimization of ion-current ratio measurements by selected-ion-monitoring mass spectrometry. </w:t>
+        <w:t xml:space="preserve">MacCoss, M.J., Toth, M.J. &amp; Matthews, D.E. Evaluation and optimization of ion-current ratio measurements by selected-ion-monitoring mass spectrometry. </w:t>
       </w:r>
       <w:r>
         <w:rPr>
@@ -5233,14 +5128,12 @@
           <w:rFonts w:ascii="Cambria" w:hAnsi="Cambria" w:cs="Calibri"/>
         </w:rPr>
       </w:pPr>
-      <w:proofErr w:type="spellStart"/>
       <w:r>
         <w:rPr>
           <w:rFonts w:ascii="Cambria" w:hAnsi="Cambria" w:cs="Calibri"/>
         </w:rPr>
         <w:t>Stergachis</w:t>
       </w:r>
-      <w:proofErr w:type="spellEnd"/>
       <w:r>
         <w:rPr>
           <w:rFonts w:ascii="Cambria" w:hAnsi="Cambria" w:cs="Calibri"/>
@@ -5275,47 +5168,31 @@
         <w:rPr>
           <w:rFonts w:ascii="Cambria" w:hAnsi="Cambria" w:cs="Calibri"/>
         </w:rPr>
-        <w:t xml:space="preserve">K., </w:t>
-      </w:r>
-      <w:proofErr w:type="spellStart"/>
+        <w:t>K., Stamatoyannopoulos</w:t>
+      </w:r>
       <w:r>
         <w:rPr>
           <w:rFonts w:ascii="Cambria" w:hAnsi="Cambria" w:cs="Calibri"/>
         </w:rPr>
-        <w:t>Stamatoyannopoulos</w:t>
-      </w:r>
-      <w:proofErr w:type="spellEnd"/>
+        <w:t xml:space="preserve">, </w:t>
+      </w:r>
       <w:r>
         <w:rPr>
           <w:rFonts w:ascii="Cambria" w:hAnsi="Cambria" w:cs="Calibri"/>
         </w:rPr>
-        <w:t xml:space="preserve">, </w:t>
+        <w:t>J. A., &amp;</w:t>
       </w:r>
       <w:r>
         <w:rPr>
           <w:rFonts w:ascii="Cambria" w:hAnsi="Cambria" w:cs="Calibri"/>
         </w:rPr>
-        <w:t>J. A., &amp;</w:t>
+        <w:t xml:space="preserve"> </w:t>
       </w:r>
       <w:r>
         <w:rPr>
           <w:rFonts w:ascii="Cambria" w:hAnsi="Cambria" w:cs="Calibri"/>
         </w:rPr>
-        <w:t xml:space="preserve"> </w:t>
-      </w:r>
-      <w:proofErr w:type="spellStart"/>
-      <w:r>
-        <w:rPr>
-          <w:rFonts w:ascii="Cambria" w:hAnsi="Cambria" w:cs="Calibri"/>
-        </w:rPr>
-        <w:t>MacCoss</w:t>
-      </w:r>
-      <w:proofErr w:type="spellEnd"/>
-      <w:r>
-        <w:rPr>
-          <w:rFonts w:ascii="Cambria" w:hAnsi="Cambria" w:cs="Calibri"/>
-        </w:rPr>
-        <w:t xml:space="preserve">, M. J., </w:t>
+        <w:t xml:space="preserve">MacCoss, M. J., </w:t>
       </w:r>
       <w:r>
         <w:rPr>
@@ -5356,7 +5233,7 @@
 </file>
 
 <file path=word/endnotes.xml><?xml version="1.0" encoding="utf-8"?>
-<w:endnotes xmlns:wpc="http://schemas.microsoft.com/office/word/2010/wordprocessingCanvas" xmlns:cx="http://schemas.microsoft.com/office/drawing/2014/chartex" xmlns:cx1="http://schemas.microsoft.com/office/drawing/2015/9/8/chartex" xmlns:cx2="http://schemas.microsoft.com/office/drawing/2015/10/21/chartex" xmlns:cx3="http://schemas.microsoft.com/office/drawing/2016/5/9/chartex" xmlns:cx4="http://schemas.microsoft.com/office/drawing/2016/5/10/chartex" xmlns:cx5="http://schemas.microsoft.com/office/drawing/2016/5/11/chartex" xmlns:cx6="http://schemas.microsoft.com/office/drawing/2016/5/12/chartex" xmlns:cx7="http://schemas.microsoft.com/office/drawing/2016/5/13/chartex" xmlns:cx8="http://schemas.microsoft.com/office/drawing/2016/5/14/chartex" xmlns:mc="http://schemas.openxmlformats.org/markup-compatibility/2006" xmlns:aink="http://schemas.microsoft.com/office/drawing/2016/ink" xmlns:am3d="http://schemas.microsoft.com/office/drawing/2017/model3d" xmlns:o="urn:schemas-microsoft-com:office:office" xmlns:r="http://schemas.openxmlformats.org/officeDocument/2006/relationships" xmlns:m="http://schemas.openxmlformats.org/officeDocument/2006/math" xmlns:v="urn:schemas-microsoft-com:vml" xmlns:wp14="http://schemas.microsoft.com/office/word/2010/wordprocessingDrawing" xmlns:wp="http://schemas.openxmlformats.org/drawingml/2006/wordprocessingDrawing" xmlns:w10="urn:schemas-microsoft-com:office:word" xmlns:w="http://schemas.openxmlformats.org/wordprocessingml/2006/main" xmlns:w14="http://schemas.microsoft.com/office/word/2010/wordml" xmlns:w15="http://schemas.microsoft.com/office/word/2012/wordml" xmlns:w16cex="http://schemas.microsoft.com/office/word/2018/wordml/cex" xmlns:w16cid="http://schemas.microsoft.com/office/word/2016/wordml/cid" xmlns:w16="http://schemas.microsoft.com/office/word/2018/wordml" xmlns:w16sdtdh="http://schemas.microsoft.com/office/word/2020/wordml/sdtdatahash" xmlns:w16se="http://schemas.microsoft.com/office/word/2015/wordml/symex" xmlns:wpg="http://schemas.microsoft.com/office/word/2010/wordprocessingGroup" xmlns:wpi="http://schemas.microsoft.com/office/word/2010/wordprocessingInk" xmlns:wne="http://schemas.microsoft.com/office/word/2006/wordml" xmlns:wps="http://schemas.microsoft.com/office/word/2010/wordprocessingShape" mc:Ignorable="w14 w15 w16se w16cid w16 w16cex w16sdtdh wp14">
+<w:endnotes xmlns:wpc="http://schemas.microsoft.com/office/word/2010/wordprocessingCanvas" xmlns:cx="http://schemas.microsoft.com/office/drawing/2014/chartex" xmlns:cx1="http://schemas.microsoft.com/office/drawing/2015/9/8/chartex" xmlns:cx2="http://schemas.microsoft.com/office/drawing/2015/10/21/chartex" xmlns:cx3="http://schemas.microsoft.com/office/drawing/2016/5/9/chartex" xmlns:cx4="http://schemas.microsoft.com/office/drawing/2016/5/10/chartex" xmlns:cx5="http://schemas.microsoft.com/office/drawing/2016/5/11/chartex" xmlns:cx6="http://schemas.microsoft.com/office/drawing/2016/5/12/chartex" xmlns:cx7="http://schemas.microsoft.com/office/drawing/2016/5/13/chartex" xmlns:cx8="http://schemas.microsoft.com/office/drawing/2016/5/14/chartex" xmlns:mc="http://schemas.openxmlformats.org/markup-compatibility/2006" xmlns:aink="http://schemas.microsoft.com/office/drawing/2016/ink" xmlns:am3d="http://schemas.microsoft.com/office/drawing/2017/model3d" xmlns:o="urn:schemas-microsoft-com:office:office" xmlns:oel="http://schemas.microsoft.com/office/2019/extlst" xmlns:r="http://schemas.openxmlformats.org/officeDocument/2006/relationships" xmlns:m="http://schemas.openxmlformats.org/officeDocument/2006/math" xmlns:v="urn:schemas-microsoft-com:vml" xmlns:wp14="http://schemas.microsoft.com/office/word/2010/wordprocessingDrawing" xmlns:wp="http://schemas.openxmlformats.org/drawingml/2006/wordprocessingDrawing" xmlns:w10="urn:schemas-microsoft-com:office:word" xmlns:w="http://schemas.openxmlformats.org/wordprocessingml/2006/main" xmlns:w14="http://schemas.microsoft.com/office/word/2010/wordml" xmlns:w15="http://schemas.microsoft.com/office/word/2012/wordml" xmlns:w16cex="http://schemas.microsoft.com/office/word/2018/wordml/cex" xmlns:w16cid="http://schemas.microsoft.com/office/word/2016/wordml/cid" xmlns:w16="http://schemas.microsoft.com/office/word/2018/wordml" xmlns:w16du="http://schemas.microsoft.com/office/word/2023/wordml/word16du" xmlns:w16sdtdh="http://schemas.microsoft.com/office/word/2020/wordml/sdtdatahash" xmlns:w16se="http://schemas.microsoft.com/office/word/2015/wordml/symex" xmlns:wpg="http://schemas.microsoft.com/office/word/2010/wordprocessingGroup" xmlns:wpi="http://schemas.microsoft.com/office/word/2010/wordprocessingInk" xmlns:wne="http://schemas.microsoft.com/office/word/2006/wordml" xmlns:wps="http://schemas.microsoft.com/office/word/2010/wordprocessingShape" mc:Ignorable="w14 w15 w16se w16cid w16 w16cex w16sdtdh w16du wp14">
   <w:endnote w:type="separator" w:id="-1">
     <w:p>
       <w:pPr>
@@ -5381,7 +5258,7 @@
 </file>
 
 <file path=word/footer1.xml><?xml version="1.0" encoding="utf-8"?>
-<w:ftr xmlns:wpc="http://schemas.microsoft.com/office/word/2010/wordprocessingCanvas" xmlns:cx="http://schemas.microsoft.com/office/drawing/2014/chartex" xmlns:cx1="http://schemas.microsoft.com/office/drawing/2015/9/8/chartex" xmlns:cx2="http://schemas.microsoft.com/office/drawing/2015/10/21/chartex" xmlns:cx3="http://schemas.microsoft.com/office/drawing/2016/5/9/chartex" xmlns:cx4="http://schemas.microsoft.com/office/drawing/2016/5/10/chartex" xmlns:cx5="http://schemas.microsoft.com/office/drawing/2016/5/11/chartex" xmlns:cx6="http://schemas.microsoft.com/office/drawing/2016/5/12/chartex" xmlns:cx7="http://schemas.microsoft.com/office/drawing/2016/5/13/chartex" xmlns:cx8="http://schemas.microsoft.com/office/drawing/2016/5/14/chartex" xmlns:mc="http://schemas.openxmlformats.org/markup-compatibility/2006" xmlns:aink="http://schemas.microsoft.com/office/drawing/2016/ink" xmlns:am3d="http://schemas.microsoft.com/office/drawing/2017/model3d" xmlns:o="urn:schemas-microsoft-com:office:office" xmlns:r="http://schemas.openxmlformats.org/officeDocument/2006/relationships" xmlns:m="http://schemas.openxmlformats.org/officeDocument/2006/math" xmlns:v="urn:schemas-microsoft-com:vml" xmlns:wp14="http://schemas.microsoft.com/office/word/2010/wordprocessingDrawing" xmlns:wp="http://schemas.openxmlformats.org/drawingml/2006/wordprocessingDrawing" xmlns:w10="urn:schemas-microsoft-com:office:word" xmlns:w="http://schemas.openxmlformats.org/wordprocessingml/2006/main" xmlns:w14="http://schemas.microsoft.com/office/word/2010/wordml" xmlns:w15="http://schemas.microsoft.com/office/word/2012/wordml" xmlns:w16cex="http://schemas.microsoft.com/office/word/2018/wordml/cex" xmlns:w16cid="http://schemas.microsoft.com/office/word/2016/wordml/cid" xmlns:w16="http://schemas.microsoft.com/office/word/2018/wordml" xmlns:w16sdtdh="http://schemas.microsoft.com/office/word/2020/wordml/sdtdatahash" xmlns:w16se="http://schemas.microsoft.com/office/word/2015/wordml/symex" xmlns:wpg="http://schemas.microsoft.com/office/word/2010/wordprocessingGroup" xmlns:wpi="http://schemas.microsoft.com/office/word/2010/wordprocessingInk" xmlns:wne="http://schemas.microsoft.com/office/word/2006/wordml" xmlns:wps="http://schemas.microsoft.com/office/word/2010/wordprocessingShape" mc:Ignorable="w14 w15 w16se w16cid w16 w16cex w16sdtdh wp14">
+<w:ftr xmlns:wpc="http://schemas.microsoft.com/office/word/2010/wordprocessingCanvas" xmlns:cx="http://schemas.microsoft.com/office/drawing/2014/chartex" xmlns:cx1="http://schemas.microsoft.com/office/drawing/2015/9/8/chartex" xmlns:cx2="http://schemas.microsoft.com/office/drawing/2015/10/21/chartex" xmlns:cx3="http://schemas.microsoft.com/office/drawing/2016/5/9/chartex" xmlns:cx4="http://schemas.microsoft.com/office/drawing/2016/5/10/chartex" xmlns:cx5="http://schemas.microsoft.com/office/drawing/2016/5/11/chartex" xmlns:cx6="http://schemas.microsoft.com/office/drawing/2016/5/12/chartex" xmlns:cx7="http://schemas.microsoft.com/office/drawing/2016/5/13/chartex" xmlns:cx8="http://schemas.microsoft.com/office/drawing/2016/5/14/chartex" xmlns:mc="http://schemas.openxmlformats.org/markup-compatibility/2006" xmlns:aink="http://schemas.microsoft.com/office/drawing/2016/ink" xmlns:am3d="http://schemas.microsoft.com/office/drawing/2017/model3d" xmlns:o="urn:schemas-microsoft-com:office:office" xmlns:oel="http://schemas.microsoft.com/office/2019/extlst" xmlns:r="http://schemas.openxmlformats.org/officeDocument/2006/relationships" xmlns:m="http://schemas.openxmlformats.org/officeDocument/2006/math" xmlns:v="urn:schemas-microsoft-com:vml" xmlns:wp14="http://schemas.microsoft.com/office/word/2010/wordprocessingDrawing" xmlns:wp="http://schemas.openxmlformats.org/drawingml/2006/wordprocessingDrawing" xmlns:w10="urn:schemas-microsoft-com:office:word" xmlns:w="http://schemas.openxmlformats.org/wordprocessingml/2006/main" xmlns:w14="http://schemas.microsoft.com/office/word/2010/wordml" xmlns:w15="http://schemas.microsoft.com/office/word/2012/wordml" xmlns:w16cex="http://schemas.microsoft.com/office/word/2018/wordml/cex" xmlns:w16cid="http://schemas.microsoft.com/office/word/2016/wordml/cid" xmlns:w16="http://schemas.microsoft.com/office/word/2018/wordml" xmlns:w16du="http://schemas.microsoft.com/office/word/2023/wordml/word16du" xmlns:w16sdtdh="http://schemas.microsoft.com/office/word/2020/wordml/sdtdatahash" xmlns:w16se="http://schemas.microsoft.com/office/word/2015/wordml/symex" xmlns:wpg="http://schemas.microsoft.com/office/word/2010/wordprocessingGroup" xmlns:wpi="http://schemas.microsoft.com/office/word/2010/wordprocessingInk" xmlns:wne="http://schemas.microsoft.com/office/word/2006/wordml" xmlns:wps="http://schemas.microsoft.com/office/word/2010/wordprocessingShape" mc:Ignorable="w14 w15 w16se w16cid w16 w16cex w16sdtdh w16du wp14">
   <w:sdt>
     <w:sdtPr>
       <w:id w:val="900001920"/>
@@ -5390,7 +5267,6 @@
         <w:docPartUnique/>
       </w:docPartObj>
     </w:sdtPr>
-    <w:sdtEndPr/>
     <w:sdtContent>
       <w:p>
         <w:pPr>
@@ -5430,7 +5306,7 @@
 </file>
 
 <file path=word/footnotes.xml><?xml version="1.0" encoding="utf-8"?>
-<w:footnotes xmlns:wpc="http://schemas.microsoft.com/office/word/2010/wordprocessingCanvas" xmlns:cx="http://schemas.microsoft.com/office/drawing/2014/chartex" xmlns:cx1="http://schemas.microsoft.com/office/drawing/2015/9/8/chartex" xmlns:cx2="http://schemas.microsoft.com/office/drawing/2015/10/21/chartex" xmlns:cx3="http://schemas.microsoft.com/office/drawing/2016/5/9/chartex" xmlns:cx4="http://schemas.microsoft.com/office/drawing/2016/5/10/chartex" xmlns:cx5="http://schemas.microsoft.com/office/drawing/2016/5/11/chartex" xmlns:cx6="http://schemas.microsoft.com/office/drawing/2016/5/12/chartex" xmlns:cx7="http://schemas.microsoft.com/office/drawing/2016/5/13/chartex" xmlns:cx8="http://schemas.microsoft.com/office/drawing/2016/5/14/chartex" xmlns:mc="http://schemas.openxmlformats.org/markup-compatibility/2006" xmlns:aink="http://schemas.microsoft.com/office/drawing/2016/ink" xmlns:am3d="http://schemas.microsoft.com/office/drawing/2017/model3d" xmlns:o="urn:schemas-microsoft-com:office:office" xmlns:r="http://schemas.openxmlformats.org/officeDocument/2006/relationships" xmlns:m="http://schemas.openxmlformats.org/officeDocument/2006/math" xmlns:v="urn:schemas-microsoft-com:vml" xmlns:wp14="http://schemas.microsoft.com/office/word/2010/wordprocessingDrawing" xmlns:wp="http://schemas.openxmlformats.org/drawingml/2006/wordprocessingDrawing" xmlns:w10="urn:schemas-microsoft-com:office:word" xmlns:w="http://schemas.openxmlformats.org/wordprocessingml/2006/main" xmlns:w14="http://schemas.microsoft.com/office/word/2010/wordml" xmlns:w15="http://schemas.microsoft.com/office/word/2012/wordml" xmlns:w16cex="http://schemas.microsoft.com/office/word/2018/wordml/cex" xmlns:w16cid="http://schemas.microsoft.com/office/word/2016/wordml/cid" xmlns:w16="http://schemas.microsoft.com/office/word/2018/wordml" xmlns:w16sdtdh="http://schemas.microsoft.com/office/word/2020/wordml/sdtdatahash" xmlns:w16se="http://schemas.microsoft.com/office/word/2015/wordml/symex" xmlns:wpg="http://schemas.microsoft.com/office/word/2010/wordprocessingGroup" xmlns:wpi="http://schemas.microsoft.com/office/word/2010/wordprocessingInk" xmlns:wne="http://schemas.microsoft.com/office/word/2006/wordml" xmlns:wps="http://schemas.microsoft.com/office/word/2010/wordprocessingShape" mc:Ignorable="w14 w15 w16se w16cid w16 w16cex w16sdtdh wp14">
+<w:footnotes xmlns:wpc="http://schemas.microsoft.com/office/word/2010/wordprocessingCanvas" xmlns:cx="http://schemas.microsoft.com/office/drawing/2014/chartex" xmlns:cx1="http://schemas.microsoft.com/office/drawing/2015/9/8/chartex" xmlns:cx2="http://schemas.microsoft.com/office/drawing/2015/10/21/chartex" xmlns:cx3="http://schemas.microsoft.com/office/drawing/2016/5/9/chartex" xmlns:cx4="http://schemas.microsoft.com/office/drawing/2016/5/10/chartex" xmlns:cx5="http://schemas.microsoft.com/office/drawing/2016/5/11/chartex" xmlns:cx6="http://schemas.microsoft.com/office/drawing/2016/5/12/chartex" xmlns:cx7="http://schemas.microsoft.com/office/drawing/2016/5/13/chartex" xmlns:cx8="http://schemas.microsoft.com/office/drawing/2016/5/14/chartex" xmlns:mc="http://schemas.openxmlformats.org/markup-compatibility/2006" xmlns:aink="http://schemas.microsoft.com/office/drawing/2016/ink" xmlns:am3d="http://schemas.microsoft.com/office/drawing/2017/model3d" xmlns:o="urn:schemas-microsoft-com:office:office" xmlns:oel="http://schemas.microsoft.com/office/2019/extlst" xmlns:r="http://schemas.openxmlformats.org/officeDocument/2006/relationships" xmlns:m="http://schemas.openxmlformats.org/officeDocument/2006/math" xmlns:v="urn:schemas-microsoft-com:vml" xmlns:wp14="http://schemas.microsoft.com/office/word/2010/wordprocessingDrawing" xmlns:wp="http://schemas.openxmlformats.org/drawingml/2006/wordprocessingDrawing" xmlns:w10="urn:schemas-microsoft-com:office:word" xmlns:w="http://schemas.openxmlformats.org/wordprocessingml/2006/main" xmlns:w14="http://schemas.microsoft.com/office/word/2010/wordml" xmlns:w15="http://schemas.microsoft.com/office/word/2012/wordml" xmlns:w16cex="http://schemas.microsoft.com/office/word/2018/wordml/cex" xmlns:w16cid="http://schemas.microsoft.com/office/word/2016/wordml/cid" xmlns:w16="http://schemas.microsoft.com/office/word/2018/wordml" xmlns:w16du="http://schemas.microsoft.com/office/word/2023/wordml/word16du" xmlns:w16sdtdh="http://schemas.microsoft.com/office/word/2020/wordml/sdtdatahash" xmlns:w16se="http://schemas.microsoft.com/office/word/2015/wordml/symex" xmlns:wpg="http://schemas.microsoft.com/office/word/2010/wordprocessingGroup" xmlns:wpi="http://schemas.microsoft.com/office/word/2010/wordprocessingInk" xmlns:wne="http://schemas.microsoft.com/office/word/2006/wordml" xmlns:wps="http://schemas.microsoft.com/office/word/2010/wordprocessingShape" mc:Ignorable="w14 w15 w16se w16cid w16 w16cex w16sdtdh w16du wp14">
   <w:footnote w:type="separator" w:id="-1">
     <w:p>
       <w:pPr>
@@ -5455,7 +5331,7 @@
 </file>
 
 <file path=word/numbering.xml><?xml version="1.0" encoding="utf-8"?>
-<w:numbering xmlns:wpc="http://schemas.microsoft.com/office/word/2010/wordprocessingCanvas" xmlns:cx="http://schemas.microsoft.com/office/drawing/2014/chartex" xmlns:cx1="http://schemas.microsoft.com/office/drawing/2015/9/8/chartex" xmlns:cx2="http://schemas.microsoft.com/office/drawing/2015/10/21/chartex" xmlns:cx3="http://schemas.microsoft.com/office/drawing/2016/5/9/chartex" xmlns:cx4="http://schemas.microsoft.com/office/drawing/2016/5/10/chartex" xmlns:cx5="http://schemas.microsoft.com/office/drawing/2016/5/11/chartex" xmlns:cx6="http://schemas.microsoft.com/office/drawing/2016/5/12/chartex" xmlns:cx7="http://schemas.microsoft.com/office/drawing/2016/5/13/chartex" xmlns:cx8="http://schemas.microsoft.com/office/drawing/2016/5/14/chartex" xmlns:mc="http://schemas.openxmlformats.org/markup-compatibility/2006" xmlns:aink="http://schemas.microsoft.com/office/drawing/2016/ink" xmlns:am3d="http://schemas.microsoft.com/office/drawing/2017/model3d" xmlns:o="urn:schemas-microsoft-com:office:office" xmlns:r="http://schemas.openxmlformats.org/officeDocument/2006/relationships" xmlns:m="http://schemas.openxmlformats.org/officeDocument/2006/math" xmlns:v="urn:schemas-microsoft-com:vml" xmlns:wp14="http://schemas.microsoft.com/office/word/2010/wordprocessingDrawing" xmlns:wp="http://schemas.openxmlformats.org/drawingml/2006/wordprocessingDrawing" xmlns:w10="urn:schemas-microsoft-com:office:word" xmlns:w="http://schemas.openxmlformats.org/wordprocessingml/2006/main" xmlns:w14="http://schemas.microsoft.com/office/word/2010/wordml" xmlns:w15="http://schemas.microsoft.com/office/word/2012/wordml" xmlns:w16cex="http://schemas.microsoft.com/office/word/2018/wordml/cex" xmlns:w16cid="http://schemas.microsoft.com/office/word/2016/wordml/cid" xmlns:w16="http://schemas.microsoft.com/office/word/2018/wordml" xmlns:w16sdtdh="http://schemas.microsoft.com/office/word/2020/wordml/sdtdatahash" xmlns:w16se="http://schemas.microsoft.com/office/word/2015/wordml/symex" xmlns:wpg="http://schemas.microsoft.com/office/word/2010/wordprocessingGroup" xmlns:wpi="http://schemas.microsoft.com/office/word/2010/wordprocessingInk" xmlns:wne="http://schemas.microsoft.com/office/word/2006/wordml" xmlns:wps="http://schemas.microsoft.com/office/word/2010/wordprocessingShape" mc:Ignorable="w14 w15 w16se w16cid w16 w16cex w16sdtdh wp14">
+<w:numbering xmlns:wpc="http://schemas.microsoft.com/office/word/2010/wordprocessingCanvas" xmlns:cx="http://schemas.microsoft.com/office/drawing/2014/chartex" xmlns:cx1="http://schemas.microsoft.com/office/drawing/2015/9/8/chartex" xmlns:cx2="http://schemas.microsoft.com/office/drawing/2015/10/21/chartex" xmlns:cx3="http://schemas.microsoft.com/office/drawing/2016/5/9/chartex" xmlns:cx4="http://schemas.microsoft.com/office/drawing/2016/5/10/chartex" xmlns:cx5="http://schemas.microsoft.com/office/drawing/2016/5/11/chartex" xmlns:cx6="http://schemas.microsoft.com/office/drawing/2016/5/12/chartex" xmlns:cx7="http://schemas.microsoft.com/office/drawing/2016/5/13/chartex" xmlns:cx8="http://schemas.microsoft.com/office/drawing/2016/5/14/chartex" xmlns:mc="http://schemas.openxmlformats.org/markup-compatibility/2006" xmlns:aink="http://schemas.microsoft.com/office/drawing/2016/ink" xmlns:am3d="http://schemas.microsoft.com/office/drawing/2017/model3d" xmlns:o="urn:schemas-microsoft-com:office:office" xmlns:oel="http://schemas.microsoft.com/office/2019/extlst" xmlns:r="http://schemas.openxmlformats.org/officeDocument/2006/relationships" xmlns:m="http://schemas.openxmlformats.org/officeDocument/2006/math" xmlns:v="urn:schemas-microsoft-com:vml" xmlns:wp14="http://schemas.microsoft.com/office/word/2010/wordprocessingDrawing" xmlns:wp="http://schemas.openxmlformats.org/drawingml/2006/wordprocessingDrawing" xmlns:w10="urn:schemas-microsoft-com:office:word" xmlns:w="http://schemas.openxmlformats.org/wordprocessingml/2006/main" xmlns:w14="http://schemas.microsoft.com/office/word/2010/wordml" xmlns:w15="http://schemas.microsoft.com/office/word/2012/wordml" xmlns:w16cex="http://schemas.microsoft.com/office/word/2018/wordml/cex" xmlns:w16cid="http://schemas.microsoft.com/office/word/2016/wordml/cid" xmlns:w16="http://schemas.microsoft.com/office/word/2018/wordml" xmlns:w16du="http://schemas.microsoft.com/office/word/2023/wordml/word16du" xmlns:w16sdtdh="http://schemas.microsoft.com/office/word/2020/wordml/sdtdatahash" xmlns:w16se="http://schemas.microsoft.com/office/word/2015/wordml/symex" xmlns:wpg="http://schemas.microsoft.com/office/word/2010/wordprocessingGroup" xmlns:wpi="http://schemas.microsoft.com/office/word/2010/wordprocessingInk" xmlns:wne="http://schemas.microsoft.com/office/word/2006/wordml" xmlns:wps="http://schemas.microsoft.com/office/word/2010/wordprocessingShape" mc:Ignorable="w14 w15 w16se w16cid w16 w16cex w16sdtdh w16du wp14">
   <w:abstractNum w:abstractNumId="0" w15:restartNumberingAfterBreak="0">
     <w:nsid w:val="00E92463"/>
     <w:multiLevelType w:val="hybridMultilevel"/>
@@ -11969,181 +11845,181 @@
       </w:rPr>
     </w:lvl>
   </w:abstractNum>
-  <w:num w:numId="1">
+  <w:num w:numId="1" w16cid:durableId="446897142">
     <w:abstractNumId w:val="45"/>
   </w:num>
-  <w:num w:numId="2">
+  <w:num w:numId="2" w16cid:durableId="2057315589">
     <w:abstractNumId w:val="29"/>
   </w:num>
-  <w:num w:numId="3">
+  <w:num w:numId="3" w16cid:durableId="1166170790">
     <w:abstractNumId w:val="4"/>
   </w:num>
-  <w:num w:numId="4">
+  <w:num w:numId="4" w16cid:durableId="1510750637">
     <w:abstractNumId w:val="58"/>
   </w:num>
-  <w:num w:numId="5">
+  <w:num w:numId="5" w16cid:durableId="1184783512">
     <w:abstractNumId w:val="36"/>
   </w:num>
-  <w:num w:numId="6">
+  <w:num w:numId="6" w16cid:durableId="1236016148">
     <w:abstractNumId w:val="5"/>
   </w:num>
-  <w:num w:numId="7">
+  <w:num w:numId="7" w16cid:durableId="1065226397">
     <w:abstractNumId w:val="35"/>
   </w:num>
-  <w:num w:numId="8">
+  <w:num w:numId="8" w16cid:durableId="872889537">
     <w:abstractNumId w:val="24"/>
   </w:num>
-  <w:num w:numId="9">
+  <w:num w:numId="9" w16cid:durableId="2052462956">
     <w:abstractNumId w:val="15"/>
   </w:num>
-  <w:num w:numId="10">
+  <w:num w:numId="10" w16cid:durableId="1019552890">
     <w:abstractNumId w:val="42"/>
   </w:num>
-  <w:num w:numId="11">
+  <w:num w:numId="11" w16cid:durableId="867252409">
     <w:abstractNumId w:val="6"/>
   </w:num>
-  <w:num w:numId="12">
+  <w:num w:numId="12" w16cid:durableId="948662917">
     <w:abstractNumId w:val="37"/>
   </w:num>
-  <w:num w:numId="13">
+  <w:num w:numId="13" w16cid:durableId="1235550479">
     <w:abstractNumId w:val="3"/>
   </w:num>
-  <w:num w:numId="14">
+  <w:num w:numId="14" w16cid:durableId="984968275">
     <w:abstractNumId w:val="26"/>
   </w:num>
-  <w:num w:numId="15">
+  <w:num w:numId="15" w16cid:durableId="827752145">
     <w:abstractNumId w:val="30"/>
   </w:num>
-  <w:num w:numId="16">
+  <w:num w:numId="16" w16cid:durableId="363286270">
     <w:abstractNumId w:val="55"/>
   </w:num>
-  <w:num w:numId="17">
+  <w:num w:numId="17" w16cid:durableId="268590299">
     <w:abstractNumId w:val="33"/>
   </w:num>
-  <w:num w:numId="18">
+  <w:num w:numId="18" w16cid:durableId="829903778">
     <w:abstractNumId w:val="14"/>
   </w:num>
-  <w:num w:numId="19">
+  <w:num w:numId="19" w16cid:durableId="1338003913">
     <w:abstractNumId w:val="25"/>
   </w:num>
-  <w:num w:numId="20">
+  <w:num w:numId="20" w16cid:durableId="973176638">
     <w:abstractNumId w:val="21"/>
   </w:num>
-  <w:num w:numId="21">
+  <w:num w:numId="21" w16cid:durableId="1147085768">
     <w:abstractNumId w:val="19"/>
   </w:num>
-  <w:num w:numId="22">
+  <w:num w:numId="22" w16cid:durableId="665283955">
     <w:abstractNumId w:val="22"/>
   </w:num>
-  <w:num w:numId="23">
+  <w:num w:numId="23" w16cid:durableId="345837777">
     <w:abstractNumId w:val="10"/>
   </w:num>
-  <w:num w:numId="24">
+  <w:num w:numId="24" w16cid:durableId="1084188187">
     <w:abstractNumId w:val="13"/>
   </w:num>
-  <w:num w:numId="25">
+  <w:num w:numId="25" w16cid:durableId="1188104760">
     <w:abstractNumId w:val="50"/>
   </w:num>
-  <w:num w:numId="26">
+  <w:num w:numId="26" w16cid:durableId="1417743848">
     <w:abstractNumId w:val="31"/>
   </w:num>
-  <w:num w:numId="27">
+  <w:num w:numId="27" w16cid:durableId="2018657347">
     <w:abstractNumId w:val="7"/>
   </w:num>
-  <w:num w:numId="28">
+  <w:num w:numId="28" w16cid:durableId="1947927961">
     <w:abstractNumId w:val="52"/>
   </w:num>
-  <w:num w:numId="29">
+  <w:num w:numId="29" w16cid:durableId="736786128">
     <w:abstractNumId w:val="46"/>
   </w:num>
-  <w:num w:numId="30">
+  <w:num w:numId="30" w16cid:durableId="1035010521">
     <w:abstractNumId w:val="16"/>
   </w:num>
-  <w:num w:numId="31">
+  <w:num w:numId="31" w16cid:durableId="174275149">
     <w:abstractNumId w:val="17"/>
   </w:num>
-  <w:num w:numId="32">
+  <w:num w:numId="32" w16cid:durableId="675379709">
     <w:abstractNumId w:val="39"/>
   </w:num>
-  <w:num w:numId="33">
+  <w:num w:numId="33" w16cid:durableId="198978811">
     <w:abstractNumId w:val="47"/>
   </w:num>
-  <w:num w:numId="34">
+  <w:num w:numId="34" w16cid:durableId="1981034632">
     <w:abstractNumId w:val="1"/>
   </w:num>
-  <w:num w:numId="35">
+  <w:num w:numId="35" w16cid:durableId="1084909899">
     <w:abstractNumId w:val="2"/>
   </w:num>
-  <w:num w:numId="36">
+  <w:num w:numId="36" w16cid:durableId="1949921845">
     <w:abstractNumId w:val="12"/>
   </w:num>
-  <w:num w:numId="37">
+  <w:num w:numId="37" w16cid:durableId="593394069">
     <w:abstractNumId w:val="51"/>
   </w:num>
-  <w:num w:numId="38">
+  <w:num w:numId="38" w16cid:durableId="1089160937">
     <w:abstractNumId w:val="49"/>
   </w:num>
-  <w:num w:numId="39">
+  <w:num w:numId="39" w16cid:durableId="463084944">
     <w:abstractNumId w:val="44"/>
   </w:num>
-  <w:num w:numId="40">
+  <w:num w:numId="40" w16cid:durableId="1747995993">
     <w:abstractNumId w:val="34"/>
   </w:num>
-  <w:num w:numId="41">
+  <w:num w:numId="41" w16cid:durableId="1512719182">
     <w:abstractNumId w:val="18"/>
   </w:num>
-  <w:num w:numId="42">
+  <w:num w:numId="42" w16cid:durableId="2098479127">
     <w:abstractNumId w:val="27"/>
   </w:num>
-  <w:num w:numId="43">
+  <w:num w:numId="43" w16cid:durableId="1698120917">
     <w:abstractNumId w:val="40"/>
   </w:num>
-  <w:num w:numId="44">
+  <w:num w:numId="44" w16cid:durableId="1635213949">
     <w:abstractNumId w:val="38"/>
   </w:num>
-  <w:num w:numId="45">
+  <w:num w:numId="45" w16cid:durableId="1018311027">
     <w:abstractNumId w:val="53"/>
   </w:num>
-  <w:num w:numId="46">
+  <w:num w:numId="46" w16cid:durableId="69623496">
     <w:abstractNumId w:val="0"/>
   </w:num>
-  <w:num w:numId="47">
+  <w:num w:numId="47" w16cid:durableId="673530835">
     <w:abstractNumId w:val="57"/>
   </w:num>
-  <w:num w:numId="48">
+  <w:num w:numId="48" w16cid:durableId="336275636">
     <w:abstractNumId w:val="43"/>
   </w:num>
-  <w:num w:numId="49">
+  <w:num w:numId="49" w16cid:durableId="1845391229">
     <w:abstractNumId w:val="11"/>
   </w:num>
-  <w:num w:numId="50">
+  <w:num w:numId="50" w16cid:durableId="728043372">
     <w:abstractNumId w:val="32"/>
   </w:num>
-  <w:num w:numId="51">
+  <w:num w:numId="51" w16cid:durableId="2102069582">
     <w:abstractNumId w:val="23"/>
   </w:num>
-  <w:num w:numId="52">
+  <w:num w:numId="52" w16cid:durableId="1505364755">
     <w:abstractNumId w:val="56"/>
   </w:num>
-  <w:num w:numId="53">
+  <w:num w:numId="53" w16cid:durableId="1470587419">
     <w:abstractNumId w:val="8"/>
   </w:num>
-  <w:num w:numId="54">
+  <w:num w:numId="54" w16cid:durableId="253127024">
     <w:abstractNumId w:val="20"/>
   </w:num>
-  <w:num w:numId="55">
+  <w:num w:numId="55" w16cid:durableId="307127301">
     <w:abstractNumId w:val="28"/>
   </w:num>
-  <w:num w:numId="56">
+  <w:num w:numId="56" w16cid:durableId="1103455821">
     <w:abstractNumId w:val="48"/>
   </w:num>
-  <w:num w:numId="57">
+  <w:num w:numId="57" w16cid:durableId="624042842">
     <w:abstractNumId w:val="41"/>
   </w:num>
-  <w:num w:numId="58">
+  <w:num w:numId="58" w16cid:durableId="106851659">
     <w:abstractNumId w:val="54"/>
   </w:num>
-  <w:num w:numId="59">
+  <w:num w:numId="59" w16cid:durableId="789659">
     <w:abstractNumId w:val="9"/>
   </w:num>
   <w:numIdMacAtCleanup w:val="54"/>
@@ -12151,7 +12027,7 @@
 </file>
 
 <file path=word/styles.xml><?xml version="1.0" encoding="utf-8"?>
-<w:styles xmlns:mc="http://schemas.openxmlformats.org/markup-compatibility/2006" xmlns:r="http://schemas.openxmlformats.org/officeDocument/2006/relationships" xmlns:w="http://schemas.openxmlformats.org/wordprocessingml/2006/main" xmlns:w14="http://schemas.microsoft.com/office/word/2010/wordml" xmlns:w15="http://schemas.microsoft.com/office/word/2012/wordml" xmlns:w16cex="http://schemas.microsoft.com/office/word/2018/wordml/cex" xmlns:w16cid="http://schemas.microsoft.com/office/word/2016/wordml/cid" xmlns:w16="http://schemas.microsoft.com/office/word/2018/wordml" xmlns:w16sdtdh="http://schemas.microsoft.com/office/word/2020/wordml/sdtdatahash" xmlns:w16se="http://schemas.microsoft.com/office/word/2015/wordml/symex" mc:Ignorable="w14 w15 w16se w16cid w16 w16cex w16sdtdh">
+<w:styles xmlns:mc="http://schemas.openxmlformats.org/markup-compatibility/2006" xmlns:r="http://schemas.openxmlformats.org/officeDocument/2006/relationships" xmlns:w="http://schemas.openxmlformats.org/wordprocessingml/2006/main" xmlns:w14="http://schemas.microsoft.com/office/word/2010/wordml" xmlns:w15="http://schemas.microsoft.com/office/word/2012/wordml" xmlns:w16cex="http://schemas.microsoft.com/office/word/2018/wordml/cex" xmlns:w16cid="http://schemas.microsoft.com/office/word/2016/wordml/cid" xmlns:w16="http://schemas.microsoft.com/office/word/2018/wordml" xmlns:w16du="http://schemas.microsoft.com/office/word/2023/wordml/word16du" xmlns:w16sdtdh="http://schemas.microsoft.com/office/word/2020/wordml/sdtdatahash" xmlns:w16se="http://schemas.microsoft.com/office/word/2015/wordml/symex" mc:Ignorable="w14 w15 w16se w16cid w16 w16cex w16sdtdh w16du">
   <w:docDefaults>
     <w:rPrDefault>
       <w:rPr>
@@ -12273,6 +12149,7 @@
     <w:lsdException w:name="HTML Sample" w:semiHidden="1" w:unhideWhenUsed="1"/>
     <w:lsdException w:name="HTML Typewriter" w:semiHidden="1" w:unhideWhenUsed="1"/>
     <w:lsdException w:name="HTML Variable" w:semiHidden="1" w:unhideWhenUsed="1"/>
+    <w:lsdException w:name="Normal Table" w:semiHidden="1" w:unhideWhenUsed="1"/>
     <w:lsdException w:name="annotation subject" w:semiHidden="1" w:unhideWhenUsed="1"/>
     <w:lsdException w:name="No List" w:semiHidden="1" w:unhideWhenUsed="1"/>
     <w:lsdException w:name="Outline List 1" w:semiHidden="1" w:unhideWhenUsed="1"/>
@@ -12315,8 +12192,11 @@
     <w:lsdException w:name="Table Contemporary" w:semiHidden="1" w:unhideWhenUsed="1"/>
     <w:lsdException w:name="Table Elegant" w:semiHidden="1" w:unhideWhenUsed="1"/>
     <w:lsdException w:name="Table Professional" w:semiHidden="1" w:unhideWhenUsed="1"/>
+    <w:lsdException w:name="Table Subtle 1" w:semiHidden="1" w:unhideWhenUsed="1"/>
     <w:lsdException w:name="Table Subtle 2" w:semiHidden="1" w:unhideWhenUsed="1"/>
     <w:lsdException w:name="Table Web 1" w:semiHidden="1" w:unhideWhenUsed="1"/>
+    <w:lsdException w:name="Table Web 2" w:semiHidden="1" w:unhideWhenUsed="1"/>
+    <w:lsdException w:name="Table Web 3" w:semiHidden="1" w:unhideWhenUsed="1"/>
     <w:lsdException w:name="Balloon Text" w:semiHidden="1" w:unhideWhenUsed="1"/>
     <w:lsdException w:name="Table Grid" w:uiPriority="39"/>
     <w:lsdException w:name="Table Theme" w:semiHidden="1" w:unhideWhenUsed="1"/>

</xml_diff>